<commit_message>
CRUDS de productos y clientes listos
</commit_message>
<xml_diff>
--- a/Casos de uso.docx
+++ b/Casos de uso.docx
@@ -21,8 +21,9 @@
           <w:szCs w:val="28"/>
           <w:lang w:val="es-ES" w:eastAsia="es-MX"/>
         </w:rPr>
-        <w:t>Proyecto Bestshoes</w:t>
+        <w:t xml:space="preserve">Proyecto </w:t>
       </w:r>
+      <w:proofErr w:type="spellStart"/>
       <w:r>
         <w:rPr>
           <w:rFonts w:ascii="Cambria" w:eastAsiaTheme="majorEastAsia" w:hAnsi="Cambria" w:cstheme="majorBidi"/>
@@ -31,12 +32,10 @@
           <w:szCs w:val="28"/>
           <w:lang w:val="es-ES" w:eastAsia="es-MX"/>
         </w:rPr>
-        <w:t>.</w:t>
+        <w:t>Bestshoes</w:t>
       </w:r>
-    </w:p>
-    <w:p>
-      <w:pPr>
-        <w:jc w:val="both"/>
+      <w:proofErr w:type="spellEnd"/>
+      <w:r>
         <w:rPr>
           <w:rFonts w:ascii="Cambria" w:eastAsiaTheme="majorEastAsia" w:hAnsi="Cambria" w:cstheme="majorBidi"/>
           <w:color w:val="2F5496" w:themeColor="accent1" w:themeShade="BF"/>
@@ -44,8 +43,12 @@
           <w:szCs w:val="28"/>
           <w:lang w:val="es-ES" w:eastAsia="es-MX"/>
         </w:rPr>
-      </w:pPr>
-      <w:r>
+        <w:t>.</w:t>
+      </w:r>
+    </w:p>
+    <w:p>
+      <w:pPr>
+        <w:jc w:val="both"/>
         <w:rPr>
           <w:rFonts w:ascii="Cambria" w:eastAsiaTheme="majorEastAsia" w:hAnsi="Cambria" w:cstheme="majorBidi"/>
           <w:color w:val="2F5496" w:themeColor="accent1" w:themeShade="BF"/>
@@ -53,8 +56,7 @@
           <w:szCs w:val="28"/>
           <w:lang w:val="es-ES" w:eastAsia="es-MX"/>
         </w:rPr>
-        <w:t>Casos de Uso</w:t>
-      </w:r>
+      </w:pPr>
       <w:r>
         <w:rPr>
           <w:rFonts w:ascii="Cambria" w:eastAsiaTheme="majorEastAsia" w:hAnsi="Cambria" w:cstheme="majorBidi"/>
@@ -63,6 +65,16 @@
           <w:szCs w:val="28"/>
           <w:lang w:val="es-ES" w:eastAsia="es-MX"/>
         </w:rPr>
+        <w:t>Casos de Uso</w:t>
+      </w:r>
+      <w:r>
+        <w:rPr>
+          <w:rFonts w:ascii="Cambria" w:eastAsiaTheme="majorEastAsia" w:hAnsi="Cambria" w:cstheme="majorBidi"/>
+          <w:color w:val="2F5496" w:themeColor="accent1" w:themeShade="BF"/>
+          <w:sz w:val="28"/>
+          <w:szCs w:val="28"/>
+          <w:lang w:val="es-ES" w:eastAsia="es-MX"/>
+        </w:rPr>
         <w:t>.</w:t>
       </w:r>
     </w:p>
@@ -91,18 +103,95 @@
         <mc:AlternateContent>
           <mc:Choice Requires="wps">
             <w:drawing>
-              <wp:anchor distT="0" distB="0" distL="114300" distR="114300" simplePos="0" relativeHeight="251689984" behindDoc="0" locked="0" layoutInCell="1" allowOverlap="1" wp14:anchorId="322B2804" wp14:editId="4D3DACC1">
+              <wp:anchor distT="0" distB="0" distL="114300" distR="114300" simplePos="0" relativeHeight="251703296" behindDoc="0" locked="0" layoutInCell="1" allowOverlap="1" wp14:anchorId="0929E0CC" wp14:editId="6715979B">
                 <wp:simplePos x="0" y="0"/>
                 <wp:positionH relativeFrom="column">
-                  <wp:posOffset>542926</wp:posOffset>
+                  <wp:posOffset>3857625</wp:posOffset>
                 </wp:positionH>
                 <wp:positionV relativeFrom="paragraph">
-                  <wp:posOffset>3328036</wp:posOffset>
+                  <wp:posOffset>3232785</wp:posOffset>
                 </wp:positionV>
-                <wp:extent cx="1981200" cy="1428750"/>
-                <wp:effectExtent l="0" t="0" r="76200" b="57150"/>
+                <wp:extent cx="1990725" cy="838200"/>
+                <wp:effectExtent l="38100" t="0" r="28575" b="57150"/>
                 <wp:wrapNone/>
-                <wp:docPr id="20" name="Conector recto de flecha 20"/>
+                <wp:docPr id="28" name="Conector recto de flecha 28"/>
+                <wp:cNvGraphicFramePr/>
+                <a:graphic xmlns:a="http://schemas.openxmlformats.org/drawingml/2006/main">
+                  <a:graphicData uri="http://schemas.microsoft.com/office/word/2010/wordprocessingShape">
+                    <wps:wsp>
+                      <wps:cNvCnPr/>
+                      <wps:spPr>
+                        <a:xfrm flipH="1">
+                          <a:off x="0" y="0"/>
+                          <a:ext cx="1990725" cy="838200"/>
+                        </a:xfrm>
+                        <a:prstGeom prst="straightConnector1">
+                          <a:avLst/>
+                        </a:prstGeom>
+                        <a:ln w="19050">
+                          <a:tailEnd type="triangle"/>
+                        </a:ln>
+                      </wps:spPr>
+                      <wps:style>
+                        <a:lnRef idx="1">
+                          <a:schemeClr val="accent6"/>
+                        </a:lnRef>
+                        <a:fillRef idx="0">
+                          <a:schemeClr val="accent6"/>
+                        </a:fillRef>
+                        <a:effectRef idx="0">
+                          <a:schemeClr val="accent6"/>
+                        </a:effectRef>
+                        <a:fontRef idx="minor">
+                          <a:schemeClr val="tx1"/>
+                        </a:fontRef>
+                      </wps:style>
+                      <wps:bodyPr/>
+                    </wps:wsp>
+                  </a:graphicData>
+                </a:graphic>
+                <wp14:sizeRelH relativeFrom="margin">
+                  <wp14:pctWidth>0</wp14:pctWidth>
+                </wp14:sizeRelH>
+                <wp14:sizeRelV relativeFrom="margin">
+                  <wp14:pctHeight>0</wp14:pctHeight>
+                </wp14:sizeRelV>
+              </wp:anchor>
+            </w:drawing>
+          </mc:Choice>
+          <mc:Fallback>
+            <w:pict>
+              <v:shapetype w14:anchorId="5D880F7B" id="_x0000_t32" coordsize="21600,21600" o:spt="32" o:oned="t" path="m,l21600,21600e" filled="f">
+                <v:path arrowok="t" fillok="f" o:connecttype="none"/>
+                <o:lock v:ext="edit" shapetype="t"/>
+              </v:shapetype>
+              <v:shape id="Conector recto de flecha 28" o:spid="_x0000_s1026" type="#_x0000_t32" style="position:absolute;margin-left:303.75pt;margin-top:254.55pt;width:156.75pt;height:66pt;flip:x;z-index:251703296;visibility:visible;mso-wrap-style:square;mso-width-percent:0;mso-height-percent:0;mso-wrap-distance-left:9pt;mso-wrap-distance-top:0;mso-wrap-distance-right:9pt;mso-wrap-distance-bottom:0;mso-position-horizontal:absolute;mso-position-horizontal-relative:text;mso-position-vertical:absolute;mso-position-vertical-relative:text;mso-width-percent:0;mso-height-percent:0;mso-width-relative:margin;mso-height-relative:margin" o:gfxdata="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" strokecolor="#70ad47 [3209]" strokeweight="1.5pt">
+                <v:stroke endarrow="block" joinstyle="miter"/>
+              </v:shape>
+            </w:pict>
+          </mc:Fallback>
+        </mc:AlternateContent>
+      </w:r>
+      <w:r>
+        <w:rPr>
+          <w:rFonts w:ascii="Cambria" w:hAnsi="Cambria"/>
+          <w:noProof/>
+        </w:rPr>
+        <mc:AlternateContent>
+          <mc:Choice Requires="wps">
+            <w:drawing>
+              <wp:anchor distT="0" distB="0" distL="114300" distR="114300" simplePos="0" relativeHeight="251687936" behindDoc="0" locked="0" layoutInCell="1" allowOverlap="1" wp14:anchorId="7269B91C" wp14:editId="5EE89D40">
+                <wp:simplePos x="0" y="0"/>
+                <wp:positionH relativeFrom="column">
+                  <wp:posOffset>523875</wp:posOffset>
+                </wp:positionH>
+                <wp:positionV relativeFrom="paragraph">
+                  <wp:posOffset>3213736</wp:posOffset>
+                </wp:positionV>
+                <wp:extent cx="2028825" cy="1581150"/>
+                <wp:effectExtent l="0" t="0" r="47625" b="57150"/>
+                <wp:wrapNone/>
+                <wp:docPr id="19" name="Conector recto de flecha 19"/>
                 <wp:cNvGraphicFramePr/>
                 <a:graphic xmlns:a="http://schemas.openxmlformats.org/drawingml/2006/main">
                   <a:graphicData uri="http://schemas.microsoft.com/office/word/2010/wordprocessingShape">
@@ -111,7 +200,7 @@
                       <wps:spPr>
                         <a:xfrm>
                           <a:off x="0" y="0"/>
-                          <a:ext cx="1981200" cy="1428750"/>
+                          <a:ext cx="2028825" cy="1581150"/>
                         </a:xfrm>
                         <a:prstGeom prst="straightConnector1">
                           <a:avLst/>
@@ -149,11 +238,7 @@
           </mc:Choice>
           <mc:Fallback>
             <w:pict>
-              <v:shapetype w14:anchorId="11F968DE" id="_x0000_t32" coordsize="21600,21600" o:spt="32" o:oned="t" path="m,l21600,21600e" filled="f">
-                <v:path arrowok="t" fillok="f" o:connecttype="none"/>
-                <o:lock v:ext="edit" shapetype="t"/>
-              </v:shapetype>
-              <v:shape id="Conector recto de flecha 20" o:spid="_x0000_s1026" type="#_x0000_t32" style="position:absolute;margin-left:42.75pt;margin-top:262.05pt;width:156pt;height:112.5pt;z-index:251689984;visibility:visible;mso-wrap-style:square;mso-width-percent:0;mso-height-percent:0;mso-wrap-distance-left:9pt;mso-wrap-distance-top:0;mso-wrap-distance-right:9pt;mso-wrap-distance-bottom:0;mso-position-horizontal:absolute;mso-position-horizontal-relative:text;mso-position-vertical:absolute;mso-position-vertical-relative:text;mso-width-percent:0;mso-height-percent:0;mso-width-relative:margin;mso-height-relative:margin" o:gfxdata="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" strokecolor="#ffc000 [3207]" strokeweight="1.5pt">
+              <v:shape w14:anchorId="527D12BE" id="Conector recto de flecha 19" o:spid="_x0000_s1026" type="#_x0000_t32" style="position:absolute;margin-left:41.25pt;margin-top:253.05pt;width:159.75pt;height:124.5pt;z-index:251687936;visibility:visible;mso-wrap-style:square;mso-width-percent:0;mso-height-percent:0;mso-wrap-distance-left:9pt;mso-wrap-distance-top:0;mso-wrap-distance-right:9pt;mso-wrap-distance-bottom:0;mso-position-horizontal:absolute;mso-position-horizontal-relative:text;mso-position-vertical:absolute;mso-position-vertical-relative:text;mso-width-percent:0;mso-height-percent:0;mso-width-relative:margin;mso-height-relative:margin" o:gfxdata="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" strokecolor="#ffc000 [3207]" strokeweight="1.5pt">
                 <v:stroke endarrow="block" joinstyle="miter"/>
               </v:shape>
             </w:pict>
@@ -168,18 +253,18 @@
         <mc:AlternateContent>
           <mc:Choice Requires="wps">
             <w:drawing>
-              <wp:anchor distT="0" distB="0" distL="114300" distR="114300" simplePos="0" relativeHeight="251687936" behindDoc="0" locked="0" layoutInCell="1" allowOverlap="1" wp14:anchorId="7269B91C" wp14:editId="46FA1313">
+              <wp:anchor distT="0" distB="0" distL="114300" distR="114300" simplePos="0" relativeHeight="251689984" behindDoc="0" locked="0" layoutInCell="1" allowOverlap="1" wp14:anchorId="322B2804" wp14:editId="188092B3">
                 <wp:simplePos x="0" y="0"/>
                 <wp:positionH relativeFrom="column">
-                  <wp:posOffset>542925</wp:posOffset>
+                  <wp:posOffset>476250</wp:posOffset>
                 </wp:positionH>
                 <wp:positionV relativeFrom="paragraph">
-                  <wp:posOffset>3185161</wp:posOffset>
+                  <wp:posOffset>3308985</wp:posOffset>
                 </wp:positionV>
-                <wp:extent cx="2009775" cy="876300"/>
-                <wp:effectExtent l="0" t="0" r="66675" b="57150"/>
+                <wp:extent cx="2047875" cy="2181225"/>
+                <wp:effectExtent l="0" t="0" r="47625" b="47625"/>
                 <wp:wrapNone/>
-                <wp:docPr id="19" name="Conector recto de flecha 19"/>
+                <wp:docPr id="20" name="Conector recto de flecha 20"/>
                 <wp:cNvGraphicFramePr/>
                 <a:graphic xmlns:a="http://schemas.openxmlformats.org/drawingml/2006/main">
                   <a:graphicData uri="http://schemas.microsoft.com/office/word/2010/wordprocessingShape">
@@ -188,7 +273,7 @@
                       <wps:spPr>
                         <a:xfrm>
                           <a:off x="0" y="0"/>
-                          <a:ext cx="2009775" cy="876300"/>
+                          <a:ext cx="2047875" cy="2181225"/>
                         </a:xfrm>
                         <a:prstGeom prst="straightConnector1">
                           <a:avLst/>
@@ -226,7 +311,7 @@
           </mc:Choice>
           <mc:Fallback>
             <w:pict>
-              <v:shape w14:anchorId="6F3622D6" id="Conector recto de flecha 19" o:spid="_x0000_s1026" type="#_x0000_t32" style="position:absolute;margin-left:42.75pt;margin-top:250.8pt;width:158.25pt;height:69pt;z-index:251687936;visibility:visible;mso-wrap-style:square;mso-width-percent:0;mso-height-percent:0;mso-wrap-distance-left:9pt;mso-wrap-distance-top:0;mso-wrap-distance-right:9pt;mso-wrap-distance-bottom:0;mso-position-horizontal:absolute;mso-position-horizontal-relative:text;mso-position-vertical:absolute;mso-position-vertical-relative:text;mso-width-percent:0;mso-height-percent:0;mso-width-relative:margin;mso-height-relative:margin" o:gfxdata="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" strokecolor="#ffc000 [3207]" strokeweight="1.5pt">
+              <v:shape w14:anchorId="36A3F2EC" id="Conector recto de flecha 20" o:spid="_x0000_s1026" type="#_x0000_t32" style="position:absolute;margin-left:37.5pt;margin-top:260.55pt;width:161.25pt;height:171.75pt;z-index:251689984;visibility:visible;mso-wrap-style:square;mso-width-percent:0;mso-height-percent:0;mso-wrap-distance-left:9pt;mso-wrap-distance-top:0;mso-wrap-distance-right:9pt;mso-wrap-distance-bottom:0;mso-position-horizontal:absolute;mso-position-horizontal-relative:text;mso-position-vertical:absolute;mso-position-vertical-relative:text;mso-width-percent:0;mso-height-percent:0;mso-width-relative:margin;mso-height-relative:margin" o:gfxdata="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" strokecolor="#ffc000 [3207]" strokeweight="1.5pt">
                 <v:stroke endarrow="block" joinstyle="miter"/>
               </v:shape>
             </w:pict>
@@ -241,86 +326,13 @@
         <mc:AlternateContent>
           <mc:Choice Requires="wps">
             <w:drawing>
-              <wp:anchor distT="0" distB="0" distL="114300" distR="114300" simplePos="0" relativeHeight="251699200" behindDoc="0" locked="0" layoutInCell="1" allowOverlap="1" wp14:anchorId="1ABEE622" wp14:editId="443C0FA4">
-                <wp:simplePos x="0" y="0"/>
-                <wp:positionH relativeFrom="column">
-                  <wp:posOffset>3848100</wp:posOffset>
-                </wp:positionH>
-                <wp:positionV relativeFrom="paragraph">
-                  <wp:posOffset>3137535</wp:posOffset>
-                </wp:positionV>
-                <wp:extent cx="1943100" cy="190500"/>
-                <wp:effectExtent l="38100" t="0" r="19050" b="95250"/>
-                <wp:wrapNone/>
-                <wp:docPr id="25" name="Conector recto de flecha 25"/>
-                <wp:cNvGraphicFramePr/>
-                <a:graphic xmlns:a="http://schemas.openxmlformats.org/drawingml/2006/main">
-                  <a:graphicData uri="http://schemas.microsoft.com/office/word/2010/wordprocessingShape">
-                    <wps:wsp>
-                      <wps:cNvCnPr/>
-                      <wps:spPr>
-                        <a:xfrm flipH="1">
-                          <a:off x="0" y="0"/>
-                          <a:ext cx="1943100" cy="190500"/>
-                        </a:xfrm>
-                        <a:prstGeom prst="straightConnector1">
-                          <a:avLst/>
-                        </a:prstGeom>
-                        <a:ln w="19050">
-                          <a:tailEnd type="triangle"/>
-                        </a:ln>
-                      </wps:spPr>
-                      <wps:style>
-                        <a:lnRef idx="1">
-                          <a:schemeClr val="accent6"/>
-                        </a:lnRef>
-                        <a:fillRef idx="0">
-                          <a:schemeClr val="accent6"/>
-                        </a:fillRef>
-                        <a:effectRef idx="0">
-                          <a:schemeClr val="accent6"/>
-                        </a:effectRef>
-                        <a:fontRef idx="minor">
-                          <a:schemeClr val="tx1"/>
-                        </a:fontRef>
-                      </wps:style>
-                      <wps:bodyPr/>
-                    </wps:wsp>
-                  </a:graphicData>
-                </a:graphic>
-                <wp14:sizeRelH relativeFrom="margin">
-                  <wp14:pctWidth>0</wp14:pctWidth>
-                </wp14:sizeRelH>
-                <wp14:sizeRelV relativeFrom="margin">
-                  <wp14:pctHeight>0</wp14:pctHeight>
-                </wp14:sizeRelV>
-              </wp:anchor>
-            </w:drawing>
-          </mc:Choice>
-          <mc:Fallback>
-            <w:pict>
-              <v:shape w14:anchorId="534CC8AB" id="Conector recto de flecha 25" o:spid="_x0000_s1026" type="#_x0000_t32" style="position:absolute;margin-left:303pt;margin-top:247.05pt;width:153pt;height:15pt;flip:x;z-index:251699200;visibility:visible;mso-wrap-style:square;mso-width-percent:0;mso-height-percent:0;mso-wrap-distance-left:9pt;mso-wrap-distance-top:0;mso-wrap-distance-right:9pt;mso-wrap-distance-bottom:0;mso-position-horizontal:absolute;mso-position-horizontal-relative:text;mso-position-vertical:absolute;mso-position-vertical-relative:text;mso-width-percent:0;mso-height-percent:0;mso-width-relative:margin;mso-height-relative:margin" o:gfxdata="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" strokecolor="#70ad47 [3209]" strokeweight="1.5pt">
-                <v:stroke endarrow="block" joinstyle="miter"/>
-              </v:shape>
-            </w:pict>
-          </mc:Fallback>
-        </mc:AlternateContent>
-      </w:r>
-      <w:r>
-        <w:rPr>
-          <w:rFonts w:ascii="Cambria" w:hAnsi="Cambria"/>
-          <w:noProof/>
-        </w:rPr>
-        <mc:AlternateContent>
-          <mc:Choice Requires="wps">
-            <w:drawing>
-              <wp:anchor distT="0" distB="0" distL="114300" distR="114300" simplePos="0" relativeHeight="251674624" behindDoc="0" locked="0" layoutInCell="1" allowOverlap="1" wp14:anchorId="6EF1062A" wp14:editId="3F50BB1D">
+              <wp:anchor distT="0" distB="0" distL="114300" distR="114300" simplePos="0" relativeHeight="251674624" behindDoc="0" locked="0" layoutInCell="1" allowOverlap="1" wp14:anchorId="6EF1062A" wp14:editId="056930D9">
                 <wp:simplePos x="0" y="0"/>
                 <wp:positionH relativeFrom="margin">
                   <wp:posOffset>2552700</wp:posOffset>
                 </wp:positionH>
                 <wp:positionV relativeFrom="paragraph">
-                  <wp:posOffset>4523740</wp:posOffset>
+                  <wp:posOffset>5257165</wp:posOffset>
                 </wp:positionV>
                 <wp:extent cx="1266825" cy="647700"/>
                 <wp:effectExtent l="0" t="0" r="28575" b="19050"/>
@@ -393,7 +405,7 @@
           </mc:Choice>
           <mc:Fallback>
             <w:pict>
-              <v:oval w14:anchorId="6EF1062A" id="Elipse 11" o:spid="_x0000_s1026" style="position:absolute;left:0;text-align:left;margin-left:201pt;margin-top:356.2pt;width:99.75pt;height:51pt;z-index:251674624;visibility:visible;mso-wrap-style:square;mso-width-percent:0;mso-height-percent:0;mso-wrap-distance-left:9pt;mso-wrap-distance-top:0;mso-wrap-distance-right:9pt;mso-wrap-distance-bottom:0;mso-position-horizontal:absolute;mso-position-horizontal-relative:margin;mso-position-vertical:absolute;mso-position-vertical-relative:text;mso-width-percent:0;mso-height-percent:0;mso-width-relative:margin;mso-height-relative:margin;v-text-anchor:middle" o:gfxdata="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" fillcolor="white [3201]" strokecolor="#a5a5a5 [3206]" strokeweight="1.5pt">
+              <v:oval w14:anchorId="6EF1062A" id="Elipse 11" o:spid="_x0000_s1026" style="position:absolute;left:0;text-align:left;margin-left:201pt;margin-top:413.95pt;width:99.75pt;height:51pt;z-index:251674624;visibility:visible;mso-wrap-style:square;mso-width-percent:0;mso-height-percent:0;mso-wrap-distance-left:9pt;mso-wrap-distance-top:0;mso-wrap-distance-right:9pt;mso-wrap-distance-bottom:0;mso-position-horizontal:absolute;mso-position-horizontal-relative:margin;mso-position-vertical:absolute;mso-position-vertical-relative:text;mso-width-percent:0;mso-height-percent:0;mso-width-relative:margin;mso-height-relative:margin;v-text-anchor:middle" o:gfxdata="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" fillcolor="white [3201]" strokecolor="#a5a5a5 [3206]" strokeweight="1.5pt">
                 <v:stroke joinstyle="miter"/>
                 <v:textbox>
                   <w:txbxContent>
@@ -427,126 +439,13 @@
         <mc:AlternateContent>
           <mc:Choice Requires="wps">
             <w:drawing>
-              <wp:anchor distT="0" distB="0" distL="114300" distR="114300" simplePos="0" relativeHeight="251670528" behindDoc="0" locked="0" layoutInCell="1" allowOverlap="1" wp14:anchorId="21522620" wp14:editId="24ED5132">
-                <wp:simplePos x="0" y="0"/>
-                <wp:positionH relativeFrom="margin">
-                  <wp:posOffset>2552700</wp:posOffset>
-                </wp:positionH>
-                <wp:positionV relativeFrom="paragraph">
-                  <wp:posOffset>3108960</wp:posOffset>
-                </wp:positionV>
-                <wp:extent cx="1266825" cy="647700"/>
-                <wp:effectExtent l="0" t="0" r="28575" b="19050"/>
-                <wp:wrapNone/>
-                <wp:docPr id="3" name="Elipse 3"/>
-                <wp:cNvGraphicFramePr/>
-                <a:graphic xmlns:a="http://schemas.openxmlformats.org/drawingml/2006/main">
-                  <a:graphicData uri="http://schemas.microsoft.com/office/word/2010/wordprocessingShape">
-                    <wps:wsp>
-                      <wps:cNvSpPr/>
-                      <wps:spPr>
-                        <a:xfrm>
-                          <a:off x="0" y="0"/>
-                          <a:ext cx="1266825" cy="647700"/>
-                        </a:xfrm>
-                        <a:prstGeom prst="ellipse">
-                          <a:avLst/>
-                        </a:prstGeom>
-                        <a:ln w="19050"/>
-                      </wps:spPr>
-                      <wps:style>
-                        <a:lnRef idx="2">
-                          <a:schemeClr val="accent3"/>
-                        </a:lnRef>
-                        <a:fillRef idx="1">
-                          <a:schemeClr val="lt1"/>
-                        </a:fillRef>
-                        <a:effectRef idx="0">
-                          <a:schemeClr val="accent3"/>
-                        </a:effectRef>
-                        <a:fontRef idx="minor">
-                          <a:schemeClr val="dk1"/>
-                        </a:fontRef>
-                      </wps:style>
-                      <wps:txbx>
-                        <w:txbxContent>
-                          <w:p>
-                            <w:pPr>
-                              <w:jc w:val="center"/>
-                              <w:rPr>
-                                <w:rFonts w:ascii="Cambria" w:hAnsi="Cambria"/>
-                              </w:rPr>
-                            </w:pPr>
-                            <w:r>
-                              <w:rPr>
-                                <w:rFonts w:ascii="Cambria" w:hAnsi="Cambria"/>
-                              </w:rPr>
-                              <w:t>Registro de ventas</w:t>
-                            </w:r>
-                          </w:p>
-                        </w:txbxContent>
-                      </wps:txbx>
-                      <wps:bodyPr rot="0" spcFirstLastPara="0" vertOverflow="overflow" horzOverflow="overflow" vert="horz" wrap="square" lIns="91440" tIns="45720" rIns="91440" bIns="45720" numCol="1" spcCol="0" rtlCol="0" fromWordArt="0" anchor="ctr" anchorCtr="0" forceAA="0" compatLnSpc="1">
-                        <a:prstTxWarp prst="textNoShape">
-                          <a:avLst/>
-                        </a:prstTxWarp>
-                        <a:noAutofit/>
-                      </wps:bodyPr>
-                    </wps:wsp>
-                  </a:graphicData>
-                </a:graphic>
-                <wp14:sizeRelH relativeFrom="margin">
-                  <wp14:pctWidth>0</wp14:pctWidth>
-                </wp14:sizeRelH>
-                <wp14:sizeRelV relativeFrom="margin">
-                  <wp14:pctHeight>0</wp14:pctHeight>
-                </wp14:sizeRelV>
-              </wp:anchor>
-            </w:drawing>
-          </mc:Choice>
-          <mc:Fallback>
-            <w:pict>
-              <v:oval w14:anchorId="21522620" id="Elipse 3" o:spid="_x0000_s1027" style="position:absolute;left:0;text-align:left;margin-left:201pt;margin-top:244.8pt;width:99.75pt;height:51pt;z-index:251670528;visibility:visible;mso-wrap-style:square;mso-width-percent:0;mso-height-percent:0;mso-wrap-distance-left:9pt;mso-wrap-distance-top:0;mso-wrap-distance-right:9pt;mso-wrap-distance-bottom:0;mso-position-horizontal:absolute;mso-position-horizontal-relative:margin;mso-position-vertical:absolute;mso-position-vertical-relative:text;mso-width-percent:0;mso-height-percent:0;mso-width-relative:margin;mso-height-relative:margin;v-text-anchor:middle" o:gfxdata="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" fillcolor="white [3201]" strokecolor="#a5a5a5 [3206]" strokeweight="1.5pt">
-                <v:stroke joinstyle="miter"/>
-                <v:textbox>
-                  <w:txbxContent>
-                    <w:p>
-                      <w:pPr>
-                        <w:jc w:val="center"/>
-                        <w:rPr>
-                          <w:rFonts w:ascii="Cambria" w:hAnsi="Cambria"/>
-                        </w:rPr>
-                      </w:pPr>
-                      <w:r>
-                        <w:rPr>
-                          <w:rFonts w:ascii="Cambria" w:hAnsi="Cambria"/>
-                        </w:rPr>
-                        <w:t>Registro de ventas</w:t>
-                      </w:r>
-                    </w:p>
-                  </w:txbxContent>
-                </v:textbox>
-                <w10:wrap anchorx="margin"/>
-              </v:oval>
-            </w:pict>
-          </mc:Fallback>
-        </mc:AlternateContent>
-      </w:r>
-      <w:r>
-        <w:rPr>
-          <w:rFonts w:ascii="Cambria" w:hAnsi="Cambria"/>
-          <w:noProof/>
-        </w:rPr>
-        <mc:AlternateContent>
-          <mc:Choice Requires="wps">
-            <w:drawing>
-              <wp:anchor distT="0" distB="0" distL="114300" distR="114300" simplePos="0" relativeHeight="251668480" behindDoc="0" locked="0" layoutInCell="1" allowOverlap="1" wp14:anchorId="60883458" wp14:editId="78E50661">
+              <wp:anchor distT="0" distB="0" distL="114300" distR="114300" simplePos="0" relativeHeight="251668480" behindDoc="0" locked="0" layoutInCell="1" allowOverlap="1" wp14:anchorId="60883458" wp14:editId="3B707B8E">
                 <wp:simplePos x="0" y="0"/>
                 <wp:positionH relativeFrom="margin">
                   <wp:posOffset>2590800</wp:posOffset>
                 </wp:positionH>
                 <wp:positionV relativeFrom="paragraph">
-                  <wp:posOffset>3832860</wp:posOffset>
+                  <wp:posOffset>4566285</wp:posOffset>
                 </wp:positionV>
                 <wp:extent cx="1190625" cy="628650"/>
                 <wp:effectExtent l="0" t="0" r="28575" b="19050"/>
@@ -619,7 +518,7 @@
           </mc:Choice>
           <mc:Fallback>
             <w:pict>
-              <v:oval w14:anchorId="60883458" id="Elipse 2" o:spid="_x0000_s1028" style="position:absolute;left:0;text-align:left;margin-left:204pt;margin-top:301.8pt;width:93.75pt;height:49.5pt;z-index:251668480;visibility:visible;mso-wrap-style:square;mso-width-percent:0;mso-height-percent:0;mso-wrap-distance-left:9pt;mso-wrap-distance-top:0;mso-wrap-distance-right:9pt;mso-wrap-distance-bottom:0;mso-position-horizontal:absolute;mso-position-horizontal-relative:margin;mso-position-vertical:absolute;mso-position-vertical-relative:text;mso-width-percent:0;mso-height-percent:0;mso-width-relative:margin;mso-height-relative:margin;v-text-anchor:middle" o:gfxdata="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" fillcolor="white [3201]" strokecolor="#a5a5a5 [3206]" strokeweight="1.5pt">
+              <v:oval w14:anchorId="60883458" id="Elipse 2" o:spid="_x0000_s1027" style="position:absolute;left:0;text-align:left;margin-left:204pt;margin-top:359.55pt;width:93.75pt;height:49.5pt;z-index:251668480;visibility:visible;mso-wrap-style:square;mso-width-percent:0;mso-height-percent:0;mso-wrap-distance-left:9pt;mso-wrap-distance-top:0;mso-wrap-distance-right:9pt;mso-wrap-distance-bottom:0;mso-position-horizontal:absolute;mso-position-horizontal-relative:margin;mso-position-vertical:absolute;mso-position-vertical-relative:text;mso-width-percent:0;mso-height-percent:0;mso-width-relative:margin;mso-height-relative:margin;v-text-anchor:middle" o:gfxdata="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" fillcolor="white [3201]" strokecolor="#a5a5a5 [3206]" strokeweight="1.5pt">
                 <v:stroke joinstyle="miter"/>
                 <v:textbox>
                   <w:txbxContent>
@@ -653,15 +552,253 @@
         <mc:AlternateContent>
           <mc:Choice Requires="wps">
             <w:drawing>
-              <wp:anchor distT="0" distB="0" distL="114300" distR="114300" simplePos="0" relativeHeight="251695104" behindDoc="0" locked="0" layoutInCell="1" allowOverlap="1" wp14:anchorId="7207DD11" wp14:editId="68E40499">
+              <wp:anchor distT="0" distB="0" distL="114300" distR="114300" simplePos="0" relativeHeight="251701248" behindDoc="0" locked="0" layoutInCell="1" allowOverlap="1" wp14:anchorId="25B197F1" wp14:editId="3AA0F442">
+                <wp:simplePos x="0" y="0"/>
+                <wp:positionH relativeFrom="margin">
+                  <wp:posOffset>2543175</wp:posOffset>
+                </wp:positionH>
+                <wp:positionV relativeFrom="paragraph">
+                  <wp:posOffset>3832860</wp:posOffset>
+                </wp:positionV>
+                <wp:extent cx="1285875" cy="666750"/>
+                <wp:effectExtent l="0" t="0" r="28575" b="19050"/>
+                <wp:wrapNone/>
+                <wp:docPr id="24" name="Elipse 24"/>
+                <wp:cNvGraphicFramePr/>
+                <a:graphic xmlns:a="http://schemas.openxmlformats.org/drawingml/2006/main">
+                  <a:graphicData uri="http://schemas.microsoft.com/office/word/2010/wordprocessingShape">
+                    <wps:wsp>
+                      <wps:cNvSpPr/>
+                      <wps:spPr>
+                        <a:xfrm>
+                          <a:off x="0" y="0"/>
+                          <a:ext cx="1285875" cy="666750"/>
+                        </a:xfrm>
+                        <a:prstGeom prst="ellipse">
+                          <a:avLst/>
+                        </a:prstGeom>
+                        <a:ln w="19050"/>
+                      </wps:spPr>
+                      <wps:style>
+                        <a:lnRef idx="2">
+                          <a:schemeClr val="accent3"/>
+                        </a:lnRef>
+                        <a:fillRef idx="1">
+                          <a:schemeClr val="lt1"/>
+                        </a:fillRef>
+                        <a:effectRef idx="0">
+                          <a:schemeClr val="accent3"/>
+                        </a:effectRef>
+                        <a:fontRef idx="minor">
+                          <a:schemeClr val="dk1"/>
+                        </a:fontRef>
+                      </wps:style>
+                      <wps:txbx>
+                        <w:txbxContent>
+                          <w:p>
+                            <w:pPr>
+                              <w:jc w:val="center"/>
+                              <w:rPr>
+                                <w:rFonts w:ascii="Cambria" w:hAnsi="Cambria"/>
+                              </w:rPr>
+                            </w:pPr>
+                            <w:r>
+                              <w:rPr>
+                                <w:rFonts w:ascii="Cambria" w:hAnsi="Cambria"/>
+                              </w:rPr>
+                              <w:t>Histórico de ventas</w:t>
+                            </w:r>
+                          </w:p>
+                        </w:txbxContent>
+                      </wps:txbx>
+                      <wps:bodyPr rot="0" spcFirstLastPara="0" vertOverflow="overflow" horzOverflow="overflow" vert="horz" wrap="square" lIns="91440" tIns="45720" rIns="91440" bIns="45720" numCol="1" spcCol="0" rtlCol="0" fromWordArt="0" anchor="ctr" anchorCtr="0" forceAA="0" compatLnSpc="1">
+                        <a:prstTxWarp prst="textNoShape">
+                          <a:avLst/>
+                        </a:prstTxWarp>
+                        <a:noAutofit/>
+                      </wps:bodyPr>
+                    </wps:wsp>
+                  </a:graphicData>
+                </a:graphic>
+                <wp14:sizeRelH relativeFrom="margin">
+                  <wp14:pctWidth>0</wp14:pctWidth>
+                </wp14:sizeRelH>
+                <wp14:sizeRelV relativeFrom="margin">
+                  <wp14:pctHeight>0</wp14:pctHeight>
+                </wp14:sizeRelV>
+              </wp:anchor>
+            </w:drawing>
+          </mc:Choice>
+          <mc:Fallback>
+            <w:pict>
+              <v:oval w14:anchorId="25B197F1" id="Elipse 24" o:spid="_x0000_s1028" style="position:absolute;left:0;text-align:left;margin-left:200.25pt;margin-top:301.8pt;width:101.25pt;height:52.5pt;z-index:251701248;visibility:visible;mso-wrap-style:square;mso-width-percent:0;mso-height-percent:0;mso-wrap-distance-left:9pt;mso-wrap-distance-top:0;mso-wrap-distance-right:9pt;mso-wrap-distance-bottom:0;mso-position-horizontal:absolute;mso-position-horizontal-relative:margin;mso-position-vertical:absolute;mso-position-vertical-relative:text;mso-width-percent:0;mso-height-percent:0;mso-width-relative:margin;mso-height-relative:margin;v-text-anchor:middle" o:gfxdata="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" fillcolor="white [3201]" strokecolor="#a5a5a5 [3206]" strokeweight="1.5pt">
+                <v:stroke joinstyle="miter"/>
+                <v:textbox>
+                  <w:txbxContent>
+                    <w:p>
+                      <w:pPr>
+                        <w:jc w:val="center"/>
+                        <w:rPr>
+                          <w:rFonts w:ascii="Cambria" w:hAnsi="Cambria"/>
+                        </w:rPr>
+                      </w:pPr>
+                      <w:r>
+                        <w:rPr>
+                          <w:rFonts w:ascii="Cambria" w:hAnsi="Cambria"/>
+                        </w:rPr>
+                        <w:t>Histórico de ventas</w:t>
+                      </w:r>
+                    </w:p>
+                  </w:txbxContent>
+                </v:textbox>
+                <w10:wrap anchorx="margin"/>
+              </v:oval>
+            </w:pict>
+          </mc:Fallback>
+        </mc:AlternateContent>
+      </w:r>
+      <w:r>
+        <w:rPr>
+          <w:rFonts w:ascii="Cambria" w:hAnsi="Cambria"/>
+          <w:noProof/>
+        </w:rPr>
+        <mc:AlternateContent>
+          <mc:Choice Requires="wps">
+            <w:drawing>
+              <wp:anchor distT="0" distB="0" distL="114300" distR="114300" simplePos="0" relativeHeight="251670528" behindDoc="0" locked="0" layoutInCell="1" allowOverlap="1" wp14:anchorId="21522620" wp14:editId="0E1E353C">
+                <wp:simplePos x="0" y="0"/>
+                <wp:positionH relativeFrom="margin">
+                  <wp:posOffset>2486026</wp:posOffset>
+                </wp:positionH>
+                <wp:positionV relativeFrom="paragraph">
+                  <wp:posOffset>2375534</wp:posOffset>
+                </wp:positionV>
+                <wp:extent cx="1333500" cy="657225"/>
+                <wp:effectExtent l="0" t="0" r="19050" b="28575"/>
+                <wp:wrapNone/>
+                <wp:docPr id="3" name="Elipse 3"/>
+                <wp:cNvGraphicFramePr/>
+                <a:graphic xmlns:a="http://schemas.openxmlformats.org/drawingml/2006/main">
+                  <a:graphicData uri="http://schemas.microsoft.com/office/word/2010/wordprocessingShape">
+                    <wps:wsp>
+                      <wps:cNvSpPr/>
+                      <wps:spPr>
+                        <a:xfrm>
+                          <a:off x="0" y="0"/>
+                          <a:ext cx="1333500" cy="657225"/>
+                        </a:xfrm>
+                        <a:prstGeom prst="ellipse">
+                          <a:avLst/>
+                        </a:prstGeom>
+                        <a:ln w="19050"/>
+                      </wps:spPr>
+                      <wps:style>
+                        <a:lnRef idx="2">
+                          <a:schemeClr val="accent3"/>
+                        </a:lnRef>
+                        <a:fillRef idx="1">
+                          <a:schemeClr val="lt1"/>
+                        </a:fillRef>
+                        <a:effectRef idx="0">
+                          <a:schemeClr val="accent3"/>
+                        </a:effectRef>
+                        <a:fontRef idx="minor">
+                          <a:schemeClr val="dk1"/>
+                        </a:fontRef>
+                      </wps:style>
+                      <wps:txbx>
+                        <w:txbxContent>
+                          <w:p>
+                            <w:pPr>
+                              <w:jc w:val="center"/>
+                              <w:rPr>
+                                <w:rFonts w:ascii="Cambria" w:hAnsi="Cambria"/>
+                              </w:rPr>
+                            </w:pPr>
+                            <w:r>
+                              <w:rPr>
+                                <w:rFonts w:ascii="Cambria" w:hAnsi="Cambria"/>
+                              </w:rPr>
+                              <w:t xml:space="preserve">Registro de </w:t>
+                            </w:r>
+                            <w:r>
+                              <w:rPr>
+                                <w:rFonts w:ascii="Cambria" w:hAnsi="Cambria"/>
+                              </w:rPr>
+                              <w:t>Productos</w:t>
+                            </w:r>
+                          </w:p>
+                        </w:txbxContent>
+                      </wps:txbx>
+                      <wps:bodyPr rot="0" spcFirstLastPara="0" vertOverflow="overflow" horzOverflow="overflow" vert="horz" wrap="square" lIns="91440" tIns="45720" rIns="91440" bIns="45720" numCol="1" spcCol="0" rtlCol="0" fromWordArt="0" anchor="ctr" anchorCtr="0" forceAA="0" compatLnSpc="1">
+                        <a:prstTxWarp prst="textNoShape">
+                          <a:avLst/>
+                        </a:prstTxWarp>
+                        <a:noAutofit/>
+                      </wps:bodyPr>
+                    </wps:wsp>
+                  </a:graphicData>
+                </a:graphic>
+                <wp14:sizeRelH relativeFrom="margin">
+                  <wp14:pctWidth>0</wp14:pctWidth>
+                </wp14:sizeRelH>
+                <wp14:sizeRelV relativeFrom="margin">
+                  <wp14:pctHeight>0</wp14:pctHeight>
+                </wp14:sizeRelV>
+              </wp:anchor>
+            </w:drawing>
+          </mc:Choice>
+          <mc:Fallback>
+            <w:pict>
+              <v:oval w14:anchorId="21522620" id="Elipse 3" o:spid="_x0000_s1029" style="position:absolute;left:0;text-align:left;margin-left:195.75pt;margin-top:187.05pt;width:105pt;height:51.75pt;z-index:251670528;visibility:visible;mso-wrap-style:square;mso-width-percent:0;mso-height-percent:0;mso-wrap-distance-left:9pt;mso-wrap-distance-top:0;mso-wrap-distance-right:9pt;mso-wrap-distance-bottom:0;mso-position-horizontal:absolute;mso-position-horizontal-relative:margin;mso-position-vertical:absolute;mso-position-vertical-relative:text;mso-width-percent:0;mso-height-percent:0;mso-width-relative:margin;mso-height-relative:margin;v-text-anchor:middle" o:gfxdata="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" fillcolor="white [3201]" strokecolor="#a5a5a5 [3206]" strokeweight="1.5pt">
+                <v:stroke joinstyle="miter"/>
+                <v:textbox>
+                  <w:txbxContent>
+                    <w:p>
+                      <w:pPr>
+                        <w:jc w:val="center"/>
+                        <w:rPr>
+                          <w:rFonts w:ascii="Cambria" w:hAnsi="Cambria"/>
+                        </w:rPr>
+                      </w:pPr>
+                      <w:r>
+                        <w:rPr>
+                          <w:rFonts w:ascii="Cambria" w:hAnsi="Cambria"/>
+                        </w:rPr>
+                        <w:t xml:space="preserve">Registro de </w:t>
+                      </w:r>
+                      <w:r>
+                        <w:rPr>
+                          <w:rFonts w:ascii="Cambria" w:hAnsi="Cambria"/>
+                        </w:rPr>
+                        <w:t>Productos</w:t>
+                      </w:r>
+                    </w:p>
+                  </w:txbxContent>
+                </v:textbox>
+                <w10:wrap anchorx="margin"/>
+              </v:oval>
+            </w:pict>
+          </mc:Fallback>
+        </mc:AlternateContent>
+      </w:r>
+      <w:r>
+        <w:rPr>
+          <w:rFonts w:ascii="Cambria" w:hAnsi="Cambria"/>
+          <w:noProof/>
+        </w:rPr>
+        <mc:AlternateContent>
+          <mc:Choice Requires="wps">
+            <w:drawing>
+              <wp:anchor distT="0" distB="0" distL="114300" distR="114300" simplePos="0" relativeHeight="251695104" behindDoc="0" locked="0" layoutInCell="1" allowOverlap="1" wp14:anchorId="7207DD11" wp14:editId="37ED03F5">
                 <wp:simplePos x="0" y="0"/>
                 <wp:positionH relativeFrom="column">
-                  <wp:posOffset>3876675</wp:posOffset>
+                  <wp:posOffset>3857625</wp:posOffset>
                 </wp:positionH>
                 <wp:positionV relativeFrom="paragraph">
                   <wp:posOffset>2727959</wp:posOffset>
                 </wp:positionV>
-                <wp:extent cx="1905000" cy="238125"/>
+                <wp:extent cx="1924050" cy="238125"/>
                 <wp:effectExtent l="0" t="57150" r="19050" b="28575"/>
                 <wp:wrapNone/>
                 <wp:docPr id="23" name="Conector recto de flecha 23"/>
@@ -673,7 +810,7 @@
                       <wps:spPr>
                         <a:xfrm flipH="1" flipV="1">
                           <a:off x="0" y="0"/>
-                          <a:ext cx="1905000" cy="238125"/>
+                          <a:ext cx="1924050" cy="238125"/>
                         </a:xfrm>
                         <a:prstGeom prst="straightConnector1">
                           <a:avLst/>
@@ -711,7 +848,7 @@
           </mc:Choice>
           <mc:Fallback>
             <w:pict>
-              <v:shape w14:anchorId="5B64D074" id="Conector recto de flecha 23" o:spid="_x0000_s1026" type="#_x0000_t32" style="position:absolute;margin-left:305.25pt;margin-top:214.8pt;width:150pt;height:18.75pt;flip:x y;z-index:251695104;visibility:visible;mso-wrap-style:square;mso-width-percent:0;mso-height-percent:0;mso-wrap-distance-left:9pt;mso-wrap-distance-top:0;mso-wrap-distance-right:9pt;mso-wrap-distance-bottom:0;mso-position-horizontal:absolute;mso-position-horizontal-relative:text;mso-position-vertical:absolute;mso-position-vertical-relative:text;mso-width-percent:0;mso-height-percent:0;mso-width-relative:margin;mso-height-relative:margin" o:gfxdata="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" strokecolor="#70ad47 [3209]" strokeweight="1.5pt">
+              <v:shape w14:anchorId="64D63F13" id="Conector recto de flecha 23" o:spid="_x0000_s1026" type="#_x0000_t32" style="position:absolute;margin-left:303.75pt;margin-top:214.8pt;width:151.5pt;height:18.75pt;flip:x y;z-index:251695104;visibility:visible;mso-wrap-style:square;mso-width-percent:0;mso-height-percent:0;mso-wrap-distance-left:9pt;mso-wrap-distance-top:0;mso-wrap-distance-right:9pt;mso-wrap-distance-bottom:0;mso-position-horizontal:absolute;mso-position-horizontal-relative:text;mso-position-vertical:absolute;mso-position-vertical-relative:text;mso-width-percent:0;mso-height-percent:0;mso-width-relative:margin;mso-height-relative:margin" o:gfxdata="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" strokecolor="#70ad47 [3209]" strokeweight="1.5pt">
                 <v:stroke endarrow="block" joinstyle="miter"/>
               </v:shape>
             </w:pict>
@@ -726,50 +863,77 @@
         <mc:AlternateContent>
           <mc:Choice Requires="wps">
             <w:drawing>
-              <wp:anchor distT="0" distB="0" distL="114300" distR="114300" simplePos="0" relativeHeight="251693056" behindDoc="0" locked="0" layoutInCell="1" allowOverlap="1" wp14:anchorId="298B3DE7" wp14:editId="0E914970">
+              <wp:anchor distT="0" distB="0" distL="114300" distR="114300" simplePos="0" relativeHeight="251660288" behindDoc="0" locked="0" layoutInCell="1" allowOverlap="1" wp14:anchorId="77E89D43" wp14:editId="1ABD9A95">
                 <wp:simplePos x="0" y="0"/>
-                <wp:positionH relativeFrom="column">
-                  <wp:posOffset>3848099</wp:posOffset>
+                <wp:positionH relativeFrom="page">
+                  <wp:posOffset>3248025</wp:posOffset>
                 </wp:positionH>
                 <wp:positionV relativeFrom="paragraph">
-                  <wp:posOffset>2070735</wp:posOffset>
+                  <wp:posOffset>3099435</wp:posOffset>
                 </wp:positionV>
-                <wp:extent cx="1990725" cy="800100"/>
-                <wp:effectExtent l="38100" t="38100" r="28575" b="19050"/>
+                <wp:extent cx="1285875" cy="666750"/>
+                <wp:effectExtent l="0" t="0" r="28575" b="19050"/>
                 <wp:wrapNone/>
-                <wp:docPr id="22" name="Conector recto de flecha 22"/>
+                <wp:docPr id="7" name="Elipse 7"/>
                 <wp:cNvGraphicFramePr/>
                 <a:graphic xmlns:a="http://schemas.openxmlformats.org/drawingml/2006/main">
                   <a:graphicData uri="http://schemas.microsoft.com/office/word/2010/wordprocessingShape">
                     <wps:wsp>
-                      <wps:cNvCnPr/>
+                      <wps:cNvSpPr/>
                       <wps:spPr>
-                        <a:xfrm flipH="1" flipV="1">
+                        <a:xfrm>
                           <a:off x="0" y="0"/>
-                          <a:ext cx="1990725" cy="800100"/>
+                          <a:ext cx="1285875" cy="666750"/>
                         </a:xfrm>
-                        <a:prstGeom prst="straightConnector1">
+                        <a:prstGeom prst="ellipse">
                           <a:avLst/>
                         </a:prstGeom>
-                        <a:ln w="19050">
-                          <a:tailEnd type="triangle"/>
-                        </a:ln>
+                        <a:ln w="19050"/>
                       </wps:spPr>
                       <wps:style>
-                        <a:lnRef idx="1">
-                          <a:schemeClr val="accent6"/>
+                        <a:lnRef idx="2">
+                          <a:schemeClr val="accent3"/>
                         </a:lnRef>
-                        <a:fillRef idx="0">
-                          <a:schemeClr val="accent6"/>
+                        <a:fillRef idx="1">
+                          <a:schemeClr val="lt1"/>
                         </a:fillRef>
                         <a:effectRef idx="0">
-                          <a:schemeClr val="accent6"/>
+                          <a:schemeClr val="accent3"/>
                         </a:effectRef>
                         <a:fontRef idx="minor">
-                          <a:schemeClr val="tx1"/>
+                          <a:schemeClr val="dk1"/>
                         </a:fontRef>
                       </wps:style>
-                      <wps:bodyPr/>
+                      <wps:txbx>
+                        <w:txbxContent>
+                          <w:p>
+                            <w:pPr>
+                              <w:jc w:val="center"/>
+                              <w:rPr>
+                                <w:rFonts w:ascii="Cambria" w:hAnsi="Cambria"/>
+                              </w:rPr>
+                            </w:pPr>
+                            <w:r>
+                              <w:rPr>
+                                <w:rFonts w:ascii="Cambria" w:hAnsi="Cambria"/>
+                              </w:rPr>
+                              <w:t>Registro de</w:t>
+                            </w:r>
+                            <w:r>
+                              <w:rPr>
+                                <w:rFonts w:ascii="Cambria" w:hAnsi="Cambria"/>
+                              </w:rPr>
+                              <w:t xml:space="preserve"> clientes</w:t>
+                            </w:r>
+                          </w:p>
+                        </w:txbxContent>
+                      </wps:txbx>
+                      <wps:bodyPr rot="0" spcFirstLastPara="0" vertOverflow="overflow" horzOverflow="overflow" vert="horz" wrap="square" lIns="91440" tIns="45720" rIns="91440" bIns="45720" numCol="1" spcCol="0" rtlCol="0" fromWordArt="0" anchor="ctr" anchorCtr="0" forceAA="0" compatLnSpc="1">
+                        <a:prstTxWarp prst="textNoShape">
+                          <a:avLst/>
+                        </a:prstTxWarp>
+                        <a:noAutofit/>
+                      </wps:bodyPr>
                     </wps:wsp>
                   </a:graphicData>
                 </a:graphic>
@@ -784,9 +948,34 @@
           </mc:Choice>
           <mc:Fallback>
             <w:pict>
-              <v:shape w14:anchorId="095107E3" id="Conector recto de flecha 22" o:spid="_x0000_s1026" type="#_x0000_t32" style="position:absolute;margin-left:303pt;margin-top:163.05pt;width:156.75pt;height:63pt;flip:x y;z-index:251693056;visibility:visible;mso-wrap-style:square;mso-width-percent:0;mso-height-percent:0;mso-wrap-distance-left:9pt;mso-wrap-distance-top:0;mso-wrap-distance-right:9pt;mso-wrap-distance-bottom:0;mso-position-horizontal:absolute;mso-position-horizontal-relative:text;mso-position-vertical:absolute;mso-position-vertical-relative:text;mso-width-percent:0;mso-height-percent:0;mso-width-relative:margin;mso-height-relative:margin" o:gfxdata="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" strokecolor="#70ad47 [3209]" strokeweight="1.5pt">
-                <v:stroke endarrow="block" joinstyle="miter"/>
-              </v:shape>
+              <v:oval w14:anchorId="77E89D43" id="Elipse 7" o:spid="_x0000_s1030" style="position:absolute;left:0;text-align:left;margin-left:255.75pt;margin-top:244.05pt;width:101.25pt;height:52.5pt;z-index:251660288;visibility:visible;mso-wrap-style:square;mso-width-percent:0;mso-height-percent:0;mso-wrap-distance-left:9pt;mso-wrap-distance-top:0;mso-wrap-distance-right:9pt;mso-wrap-distance-bottom:0;mso-position-horizontal:absolute;mso-position-horizontal-relative:page;mso-position-vertical:absolute;mso-position-vertical-relative:text;mso-width-percent:0;mso-height-percent:0;mso-width-relative:margin;mso-height-relative:margin;v-text-anchor:middle" o:gfxdata="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" fillcolor="white [3201]" strokecolor="#a5a5a5 [3206]" strokeweight="1.5pt">
+                <v:stroke joinstyle="miter"/>
+                <v:textbox>
+                  <w:txbxContent>
+                    <w:p>
+                      <w:pPr>
+                        <w:jc w:val="center"/>
+                        <w:rPr>
+                          <w:rFonts w:ascii="Cambria" w:hAnsi="Cambria"/>
+                        </w:rPr>
+                      </w:pPr>
+                      <w:r>
+                        <w:rPr>
+                          <w:rFonts w:ascii="Cambria" w:hAnsi="Cambria"/>
+                        </w:rPr>
+                        <w:t>Registro de</w:t>
+                      </w:r>
+                      <w:r>
+                        <w:rPr>
+                          <w:rFonts w:ascii="Cambria" w:hAnsi="Cambria"/>
+                        </w:rPr>
+                        <w:t xml:space="preserve"> clientes</w:t>
+                      </w:r>
+                    </w:p>
+                  </w:txbxContent>
+                </v:textbox>
+                <w10:wrap anchorx="page"/>
+              </v:oval>
             </w:pict>
           </mc:Fallback>
         </mc:AlternateContent>
@@ -799,83 +988,16 @@
         <mc:AlternateContent>
           <mc:Choice Requires="wps">
             <w:drawing>
-              <wp:anchor distT="0" distB="0" distL="114300" distR="114300" simplePos="0" relativeHeight="251691008" behindDoc="0" locked="0" layoutInCell="1" allowOverlap="1" wp14:anchorId="74F83940" wp14:editId="732DE0D7">
+              <wp:anchor distT="0" distB="0" distL="114300" distR="114300" simplePos="0" relativeHeight="251685888" behindDoc="0" locked="0" layoutInCell="1" allowOverlap="1" wp14:anchorId="6DEAABBF" wp14:editId="76E01207">
                 <wp:simplePos x="0" y="0"/>
                 <wp:positionH relativeFrom="column">
-                  <wp:posOffset>3714750</wp:posOffset>
+                  <wp:posOffset>561975</wp:posOffset>
                 </wp:positionH>
                 <wp:positionV relativeFrom="paragraph">
-                  <wp:posOffset>1403985</wp:posOffset>
+                  <wp:posOffset>2004060</wp:posOffset>
                 </wp:positionV>
-                <wp:extent cx="2152650" cy="1381125"/>
-                <wp:effectExtent l="38100" t="38100" r="19050" b="28575"/>
-                <wp:wrapNone/>
-                <wp:docPr id="21" name="Conector recto de flecha 21"/>
-                <wp:cNvGraphicFramePr/>
-                <a:graphic xmlns:a="http://schemas.openxmlformats.org/drawingml/2006/main">
-                  <a:graphicData uri="http://schemas.microsoft.com/office/word/2010/wordprocessingShape">
-                    <wps:wsp>
-                      <wps:cNvCnPr/>
-                      <wps:spPr>
-                        <a:xfrm flipH="1" flipV="1">
-                          <a:off x="0" y="0"/>
-                          <a:ext cx="2152650" cy="1381125"/>
-                        </a:xfrm>
-                        <a:prstGeom prst="straightConnector1">
-                          <a:avLst/>
-                        </a:prstGeom>
-                        <a:ln w="19050">
-                          <a:tailEnd type="triangle"/>
-                        </a:ln>
-                      </wps:spPr>
-                      <wps:style>
-                        <a:lnRef idx="1">
-                          <a:schemeClr val="accent6"/>
-                        </a:lnRef>
-                        <a:fillRef idx="0">
-                          <a:schemeClr val="accent6"/>
-                        </a:fillRef>
-                        <a:effectRef idx="0">
-                          <a:schemeClr val="accent6"/>
-                        </a:effectRef>
-                        <a:fontRef idx="minor">
-                          <a:schemeClr val="tx1"/>
-                        </a:fontRef>
-                      </wps:style>
-                      <wps:bodyPr/>
-                    </wps:wsp>
-                  </a:graphicData>
-                </a:graphic>
-              </wp:anchor>
-            </w:drawing>
-          </mc:Choice>
-          <mc:Fallback>
-            <w:pict>
-              <v:shape w14:anchorId="34DE45B4" id="Conector recto de flecha 21" o:spid="_x0000_s1026" type="#_x0000_t32" style="position:absolute;margin-left:292.5pt;margin-top:110.55pt;width:169.5pt;height:108.75pt;flip:x y;z-index:251691008;visibility:visible;mso-wrap-style:square;mso-wrap-distance-left:9pt;mso-wrap-distance-top:0;mso-wrap-distance-right:9pt;mso-wrap-distance-bottom:0;mso-position-horizontal:absolute;mso-position-horizontal-relative:text;mso-position-vertical:absolute;mso-position-vertical-relative:text" o:gfxdata="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" strokecolor="#70ad47 [3209]" strokeweight="1.5pt">
-                <v:stroke endarrow="block" joinstyle="miter"/>
-              </v:shape>
-            </w:pict>
-          </mc:Fallback>
-        </mc:AlternateContent>
-      </w:r>
-      <w:r>
-        <w:rPr>
-          <w:rFonts w:ascii="Cambria" w:hAnsi="Cambria"/>
-          <w:noProof/>
-        </w:rPr>
-        <mc:AlternateContent>
-          <mc:Choice Requires="wps">
-            <w:drawing>
-              <wp:anchor distT="0" distB="0" distL="114300" distR="114300" simplePos="0" relativeHeight="251685888" behindDoc="0" locked="0" layoutInCell="1" allowOverlap="1" wp14:anchorId="6DEAABBF" wp14:editId="0ECB97F3">
-                <wp:simplePos x="0" y="0"/>
-                <wp:positionH relativeFrom="column">
-                  <wp:posOffset>542924</wp:posOffset>
-                </wp:positionH>
-                <wp:positionV relativeFrom="paragraph">
-                  <wp:posOffset>2737485</wp:posOffset>
-                </wp:positionV>
-                <wp:extent cx="1952625" cy="361950"/>
-                <wp:effectExtent l="0" t="57150" r="9525" b="19050"/>
+                <wp:extent cx="1943100" cy="1085850"/>
+                <wp:effectExtent l="0" t="38100" r="57150" b="19050"/>
                 <wp:wrapNone/>
                 <wp:docPr id="18" name="Conector recto de flecha 18"/>
                 <wp:cNvGraphicFramePr/>
@@ -886,7 +1008,7 @@
                       <wps:spPr>
                         <a:xfrm flipV="1">
                           <a:off x="0" y="0"/>
-                          <a:ext cx="1952625" cy="361950"/>
+                          <a:ext cx="1943100" cy="1085850"/>
                         </a:xfrm>
                         <a:prstGeom prst="straightConnector1">
                           <a:avLst/>
@@ -924,7 +1046,7 @@
           </mc:Choice>
           <mc:Fallback>
             <w:pict>
-              <v:shape w14:anchorId="6ABF5E9C" id="Conector recto de flecha 18" o:spid="_x0000_s1026" type="#_x0000_t32" style="position:absolute;margin-left:42.75pt;margin-top:215.55pt;width:153.75pt;height:28.5pt;flip:y;z-index:251685888;visibility:visible;mso-wrap-style:square;mso-width-percent:0;mso-height-percent:0;mso-wrap-distance-left:9pt;mso-wrap-distance-top:0;mso-wrap-distance-right:9pt;mso-wrap-distance-bottom:0;mso-position-horizontal:absolute;mso-position-horizontal-relative:text;mso-position-vertical:absolute;mso-position-vertical-relative:text;mso-width-percent:0;mso-height-percent:0;mso-width-relative:margin;mso-height-relative:margin" o:gfxdata="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" strokecolor="#ffc000 [3207]" strokeweight="1.5pt">
+              <v:shape w14:anchorId="03B79F89" id="Conector recto de flecha 18" o:spid="_x0000_s1026" type="#_x0000_t32" style="position:absolute;margin-left:44.25pt;margin-top:157.8pt;width:153pt;height:85.5pt;flip:y;z-index:251685888;visibility:visible;mso-wrap-style:square;mso-width-percent:0;mso-height-percent:0;mso-wrap-distance-left:9pt;mso-wrap-distance-top:0;mso-wrap-distance-right:9pt;mso-wrap-distance-bottom:0;mso-position-horizontal:absolute;mso-position-horizontal-relative:text;mso-position-vertical:absolute;mso-position-vertical-relative:text;mso-width-percent:0;mso-height-percent:0;mso-width-relative:margin;mso-height-relative:margin" o:gfxdata="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" strokecolor="#ffc000 [3207]" strokeweight="1.5pt">
                 <v:stroke endarrow="block" joinstyle="miter"/>
               </v:shape>
             </w:pict>
@@ -939,498 +1061,13 @@
         <mc:AlternateContent>
           <mc:Choice Requires="wps">
             <w:drawing>
-              <wp:anchor distT="0" distB="0" distL="114300" distR="114300" simplePos="0" relativeHeight="251683840" behindDoc="0" locked="0" layoutInCell="1" allowOverlap="1" wp14:anchorId="78C60D4B" wp14:editId="3391075D">
+              <wp:anchor distT="0" distB="0" distL="114300" distR="114300" simplePos="0" relativeHeight="251662336" behindDoc="0" locked="0" layoutInCell="1" allowOverlap="1" wp14:anchorId="359ACFE8" wp14:editId="0D2096D3">
                 <wp:simplePos x="0" y="0"/>
-                <wp:positionH relativeFrom="column">
-                  <wp:posOffset>542926</wp:posOffset>
+                <wp:positionH relativeFrom="margin">
+                  <wp:posOffset>2571750</wp:posOffset>
                 </wp:positionH>
                 <wp:positionV relativeFrom="paragraph">
-                  <wp:posOffset>1461134</wp:posOffset>
-                </wp:positionV>
-                <wp:extent cx="2095500" cy="1543050"/>
-                <wp:effectExtent l="0" t="38100" r="57150" b="19050"/>
-                <wp:wrapNone/>
-                <wp:docPr id="17" name="Conector recto de flecha 17"/>
-                <wp:cNvGraphicFramePr/>
-                <a:graphic xmlns:a="http://schemas.openxmlformats.org/drawingml/2006/main">
-                  <a:graphicData uri="http://schemas.microsoft.com/office/word/2010/wordprocessingShape">
-                    <wps:wsp>
-                      <wps:cNvCnPr/>
-                      <wps:spPr>
-                        <a:xfrm flipV="1">
-                          <a:off x="0" y="0"/>
-                          <a:ext cx="2095500" cy="1543050"/>
-                        </a:xfrm>
-                        <a:prstGeom prst="straightConnector1">
-                          <a:avLst/>
-                        </a:prstGeom>
-                        <a:ln w="19050">
-                          <a:tailEnd type="triangle"/>
-                        </a:ln>
-                      </wps:spPr>
-                      <wps:style>
-                        <a:lnRef idx="1">
-                          <a:schemeClr val="accent4"/>
-                        </a:lnRef>
-                        <a:fillRef idx="0">
-                          <a:schemeClr val="accent4"/>
-                        </a:fillRef>
-                        <a:effectRef idx="0">
-                          <a:schemeClr val="accent4"/>
-                        </a:effectRef>
-                        <a:fontRef idx="minor">
-                          <a:schemeClr val="tx1"/>
-                        </a:fontRef>
-                      </wps:style>
-                      <wps:bodyPr/>
-                    </wps:wsp>
-                  </a:graphicData>
-                </a:graphic>
-                <wp14:sizeRelH relativeFrom="margin">
-                  <wp14:pctWidth>0</wp14:pctWidth>
-                </wp14:sizeRelH>
-                <wp14:sizeRelV relativeFrom="margin">
-                  <wp14:pctHeight>0</wp14:pctHeight>
-                </wp14:sizeRelV>
-              </wp:anchor>
-            </w:drawing>
-          </mc:Choice>
-          <mc:Fallback>
-            <w:pict>
-              <v:shape w14:anchorId="79300CC8" id="Conector recto de flecha 17" o:spid="_x0000_s1026" type="#_x0000_t32" style="position:absolute;margin-left:42.75pt;margin-top:115.05pt;width:165pt;height:121.5pt;flip:y;z-index:251683840;visibility:visible;mso-wrap-style:square;mso-width-percent:0;mso-height-percent:0;mso-wrap-distance-left:9pt;mso-wrap-distance-top:0;mso-wrap-distance-right:9pt;mso-wrap-distance-bottom:0;mso-position-horizontal:absolute;mso-position-horizontal-relative:text;mso-position-vertical:absolute;mso-position-vertical-relative:text;mso-width-percent:0;mso-height-percent:0;mso-width-relative:margin;mso-height-relative:margin" o:gfxdata="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" strokecolor="#ffc000 [3207]" strokeweight="1.5pt">
-                <v:stroke endarrow="block" joinstyle="miter"/>
-              </v:shape>
-            </w:pict>
-          </mc:Fallback>
-        </mc:AlternateContent>
-      </w:r>
-      <w:r>
-        <w:rPr>
-          <w:rFonts w:ascii="Cambria" w:hAnsi="Cambria"/>
-          <w:noProof/>
-        </w:rPr>
-        <mc:AlternateContent>
-          <mc:Choice Requires="wps">
-            <w:drawing>
-              <wp:anchor distT="0" distB="0" distL="114300" distR="114300" simplePos="0" relativeHeight="251681792" behindDoc="0" locked="0" layoutInCell="1" allowOverlap="1" wp14:anchorId="5BF9C1D5" wp14:editId="5DD45C91">
-                <wp:simplePos x="0" y="0"/>
-                <wp:positionH relativeFrom="column">
-                  <wp:posOffset>504824</wp:posOffset>
-                </wp:positionH>
-                <wp:positionV relativeFrom="paragraph">
-                  <wp:posOffset>956310</wp:posOffset>
-                </wp:positionV>
-                <wp:extent cx="1990725" cy="1990725"/>
-                <wp:effectExtent l="0" t="38100" r="47625" b="28575"/>
-                <wp:wrapNone/>
-                <wp:docPr id="16" name="Conector recto de flecha 16"/>
-                <wp:cNvGraphicFramePr/>
-                <a:graphic xmlns:a="http://schemas.openxmlformats.org/drawingml/2006/main">
-                  <a:graphicData uri="http://schemas.microsoft.com/office/word/2010/wordprocessingShape">
-                    <wps:wsp>
-                      <wps:cNvCnPr/>
-                      <wps:spPr>
-                        <a:xfrm flipV="1">
-                          <a:off x="0" y="0"/>
-                          <a:ext cx="1990725" cy="1990725"/>
-                        </a:xfrm>
-                        <a:prstGeom prst="straightConnector1">
-                          <a:avLst/>
-                        </a:prstGeom>
-                        <a:ln w="19050">
-                          <a:tailEnd type="triangle"/>
-                        </a:ln>
-                      </wps:spPr>
-                      <wps:style>
-                        <a:lnRef idx="1">
-                          <a:schemeClr val="accent4"/>
-                        </a:lnRef>
-                        <a:fillRef idx="0">
-                          <a:schemeClr val="accent4"/>
-                        </a:fillRef>
-                        <a:effectRef idx="0">
-                          <a:schemeClr val="accent4"/>
-                        </a:effectRef>
-                        <a:fontRef idx="minor">
-                          <a:schemeClr val="tx1"/>
-                        </a:fontRef>
-                      </wps:style>
-                      <wps:bodyPr/>
-                    </wps:wsp>
-                  </a:graphicData>
-                </a:graphic>
-              </wp:anchor>
-            </w:drawing>
-          </mc:Choice>
-          <mc:Fallback>
-            <w:pict>
-              <v:shape w14:anchorId="31F16FD0" id="Conector recto de flecha 16" o:spid="_x0000_s1026" type="#_x0000_t32" style="position:absolute;margin-left:39.75pt;margin-top:75.3pt;width:156.75pt;height:156.75pt;flip:y;z-index:251681792;visibility:visible;mso-wrap-style:square;mso-wrap-distance-left:9pt;mso-wrap-distance-top:0;mso-wrap-distance-right:9pt;mso-wrap-distance-bottom:0;mso-position-horizontal:absolute;mso-position-horizontal-relative:text;mso-position-vertical:absolute;mso-position-vertical-relative:text" o:gfxdata="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" strokecolor="#ffc000 [3207]" strokeweight="1.5pt">
-                <v:stroke endarrow="block" joinstyle="miter"/>
-              </v:shape>
-            </w:pict>
-          </mc:Fallback>
-        </mc:AlternateContent>
-      </w:r>
-      <w:r>
-        <w:rPr>
-          <w:rFonts w:ascii="Cambria" w:hAnsi="Cambria"/>
-          <w:noProof/>
-        </w:rPr>
-        <w:drawing>
-          <wp:anchor distT="0" distB="0" distL="114300" distR="114300" simplePos="0" relativeHeight="251675648" behindDoc="0" locked="0" layoutInCell="1" allowOverlap="1" wp14:anchorId="767F933A" wp14:editId="36F00217">
-            <wp:simplePos x="0" y="0"/>
-            <wp:positionH relativeFrom="margin">
-              <wp:posOffset>5838825</wp:posOffset>
-            </wp:positionH>
-            <wp:positionV relativeFrom="paragraph">
-              <wp:posOffset>2499360</wp:posOffset>
-            </wp:positionV>
-            <wp:extent cx="542925" cy="914400"/>
-            <wp:effectExtent l="0" t="0" r="0" b="0"/>
-            <wp:wrapNone/>
-            <wp:docPr id="12" name="Gráfico 12" descr="Hombre"/>
-            <wp:cNvGraphicFramePr>
-              <a:graphicFrameLocks xmlns:a="http://schemas.openxmlformats.org/drawingml/2006/main" noChangeAspect="1"/>
-            </wp:cNvGraphicFramePr>
-            <a:graphic xmlns:a="http://schemas.openxmlformats.org/drawingml/2006/main">
-              <a:graphicData uri="http://schemas.openxmlformats.org/drawingml/2006/picture">
-                <pic:pic xmlns:pic="http://schemas.openxmlformats.org/drawingml/2006/picture">
-                  <pic:nvPicPr>
-                    <pic:cNvPr id="12" name="man.svg"/>
-                    <pic:cNvPicPr/>
-                  </pic:nvPicPr>
-                  <pic:blipFill rotWithShape="1">
-                    <a:blip r:embed="rId8">
-                      <a:extLst>
-                        <a:ext uri="{28A0092B-C50C-407E-A947-70E740481C1C}">
-                          <a14:useLocalDpi xmlns:a14="http://schemas.microsoft.com/office/drawing/2010/main" val="0"/>
-                        </a:ext>
-                        <a:ext uri="{96DAC541-7B7A-43D3-8B79-37D633B846F1}">
-                          <asvg:svgBlip xmlns:asvg="http://schemas.microsoft.com/office/drawing/2016/SVG/main" r:embed="rId9"/>
-                        </a:ext>
-                      </a:extLst>
-                    </a:blip>
-                    <a:srcRect l="21875" r="18750"/>
-                    <a:stretch/>
-                  </pic:blipFill>
-                  <pic:spPr bwMode="auto">
-                    <a:xfrm>
-                      <a:off x="0" y="0"/>
-                      <a:ext cx="542925" cy="914400"/>
-                    </a:xfrm>
-                    <a:prstGeom prst="rect">
-                      <a:avLst/>
-                    </a:prstGeom>
-                    <a:ln>
-                      <a:noFill/>
-                    </a:ln>
-                    <a:extLst>
-                      <a:ext uri="{53640926-AAD7-44D8-BBD7-CCE9431645EC}">
-                        <a14:shadowObscured xmlns:a14="http://schemas.microsoft.com/office/drawing/2010/main"/>
-                      </a:ext>
-                    </a:extLst>
-                  </pic:spPr>
-                </pic:pic>
-              </a:graphicData>
-            </a:graphic>
-            <wp14:sizeRelH relativeFrom="page">
-              <wp14:pctWidth>0</wp14:pctWidth>
-            </wp14:sizeRelH>
-            <wp14:sizeRelV relativeFrom="page">
-              <wp14:pctHeight>0</wp14:pctHeight>
-            </wp14:sizeRelV>
-          </wp:anchor>
-        </w:drawing>
-      </w:r>
-      <w:r>
-        <w:rPr>
-          <w:rFonts w:ascii="Cambria" w:hAnsi="Cambria"/>
-          <w:noProof/>
-        </w:rPr>
-        <mc:AlternateContent>
-          <mc:Choice Requires="wps">
-            <w:drawing>
-              <wp:anchor distT="0" distB="0" distL="114300" distR="114300" simplePos="0" relativeHeight="251680768" behindDoc="0" locked="0" layoutInCell="1" allowOverlap="1" wp14:anchorId="7AC8CE58" wp14:editId="308CF6E9">
-                <wp:simplePos x="0" y="0"/>
-                <wp:positionH relativeFrom="margin">
-                  <wp:posOffset>5524500</wp:posOffset>
-                </wp:positionH>
-                <wp:positionV relativeFrom="paragraph">
-                  <wp:posOffset>3318510</wp:posOffset>
-                </wp:positionV>
-                <wp:extent cx="1123950" cy="266700"/>
-                <wp:effectExtent l="0" t="0" r="0" b="0"/>
-                <wp:wrapNone/>
-                <wp:docPr id="15" name="Cuadro de texto 15"/>
-                <wp:cNvGraphicFramePr/>
-                <a:graphic xmlns:a="http://schemas.openxmlformats.org/drawingml/2006/main">
-                  <a:graphicData uri="http://schemas.microsoft.com/office/word/2010/wordprocessingShape">
-                    <wps:wsp>
-                      <wps:cNvSpPr txBox="1"/>
-                      <wps:spPr>
-                        <a:xfrm>
-                          <a:off x="0" y="0"/>
-                          <a:ext cx="1123950" cy="266700"/>
-                        </a:xfrm>
-                        <a:prstGeom prst="rect">
-                          <a:avLst/>
-                        </a:prstGeom>
-                        <a:noFill/>
-                        <a:ln w="6350">
-                          <a:noFill/>
-                        </a:ln>
-                      </wps:spPr>
-                      <wps:txbx>
-                        <w:txbxContent>
-                          <w:p>
-                            <w:pPr>
-                              <w:rPr>
-                                <w:b/>
-                                <w:bCs/>
-                              </w:rPr>
-                            </w:pPr>
-                            <w:r>
-                              <w:rPr>
-                                <w:b/>
-                                <w:bCs/>
-                              </w:rPr>
-                              <w:t>Administrador</w:t>
-                            </w:r>
-                          </w:p>
-                        </w:txbxContent>
-                      </wps:txbx>
-                      <wps:bodyPr rot="0" spcFirstLastPara="0" vertOverflow="overflow" horzOverflow="overflow" vert="horz" wrap="square" lIns="91440" tIns="45720" rIns="91440" bIns="45720" numCol="1" spcCol="0" rtlCol="0" fromWordArt="0" anchor="t" anchorCtr="0" forceAA="0" compatLnSpc="1">
-                        <a:prstTxWarp prst="textNoShape">
-                          <a:avLst/>
-                        </a:prstTxWarp>
-                        <a:noAutofit/>
-                      </wps:bodyPr>
-                    </wps:wsp>
-                  </a:graphicData>
-                </a:graphic>
-                <wp14:sizeRelH relativeFrom="margin">
-                  <wp14:pctWidth>0</wp14:pctWidth>
-                </wp14:sizeRelH>
-              </wp:anchor>
-            </w:drawing>
-          </mc:Choice>
-          <mc:Fallback>
-            <w:pict>
-              <v:shapetype w14:anchorId="7AC8CE58" id="_x0000_t202" coordsize="21600,21600" o:spt="202" path="m,l,21600r21600,l21600,xe">
-                <v:stroke joinstyle="miter"/>
-                <v:path gradientshapeok="t" o:connecttype="rect"/>
-              </v:shapetype>
-              <v:shape id="Cuadro de texto 15" o:spid="_x0000_s1029" type="#_x0000_t202" style="position:absolute;left:0;text-align:left;margin-left:435pt;margin-top:261.3pt;width:88.5pt;height:21pt;z-index:251680768;visibility:visible;mso-wrap-style:square;mso-width-percent:0;mso-wrap-distance-left:9pt;mso-wrap-distance-top:0;mso-wrap-distance-right:9pt;mso-wrap-distance-bottom:0;mso-position-horizontal:absolute;mso-position-horizontal-relative:margin;mso-position-vertical:absolute;mso-position-vertical-relative:text;mso-width-percent:0;mso-width-relative:margin;v-text-anchor:top" o:gfxdata="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" filled="f" stroked="f" strokeweight=".5pt">
-                <v:textbox>
-                  <w:txbxContent>
-                    <w:p>
-                      <w:pPr>
-                        <w:rPr>
-                          <w:b/>
-                          <w:bCs/>
-                        </w:rPr>
-                      </w:pPr>
-                      <w:r>
-                        <w:rPr>
-                          <w:b/>
-                          <w:bCs/>
-                        </w:rPr>
-                        <w:t>Administrador</w:t>
-                      </w:r>
-                    </w:p>
-                  </w:txbxContent>
-                </v:textbox>
-                <w10:wrap anchorx="margin"/>
-              </v:shape>
-            </w:pict>
-          </mc:Fallback>
-        </mc:AlternateContent>
-      </w:r>
-      <w:r>
-        <w:rPr>
-          <w:rFonts w:ascii="Cambria" w:hAnsi="Cambria"/>
-          <w:noProof/>
-        </w:rPr>
-        <mc:AlternateContent>
-          <mc:Choice Requires="wps">
-            <w:drawing>
-              <wp:anchor distT="0" distB="0" distL="114300" distR="114300" simplePos="0" relativeHeight="251678720" behindDoc="0" locked="0" layoutInCell="1" allowOverlap="1" wp14:anchorId="78C174BF" wp14:editId="2AE91838">
-                <wp:simplePos x="0" y="0"/>
-                <wp:positionH relativeFrom="column">
-                  <wp:posOffset>-47625</wp:posOffset>
-                </wp:positionH>
-                <wp:positionV relativeFrom="paragraph">
-                  <wp:posOffset>3451860</wp:posOffset>
-                </wp:positionV>
-                <wp:extent cx="647700" cy="266700"/>
-                <wp:effectExtent l="0" t="0" r="0" b="0"/>
-                <wp:wrapNone/>
-                <wp:docPr id="14" name="Cuadro de texto 14"/>
-                <wp:cNvGraphicFramePr/>
-                <a:graphic xmlns:a="http://schemas.openxmlformats.org/drawingml/2006/main">
-                  <a:graphicData uri="http://schemas.microsoft.com/office/word/2010/wordprocessingShape">
-                    <wps:wsp>
-                      <wps:cNvSpPr txBox="1"/>
-                      <wps:spPr>
-                        <a:xfrm>
-                          <a:off x="0" y="0"/>
-                          <a:ext cx="647700" cy="266700"/>
-                        </a:xfrm>
-                        <a:prstGeom prst="rect">
-                          <a:avLst/>
-                        </a:prstGeom>
-                        <a:noFill/>
-                        <a:ln w="6350">
-                          <a:noFill/>
-                        </a:ln>
-                      </wps:spPr>
-                      <wps:txbx>
-                        <w:txbxContent>
-                          <w:p>
-                            <w:pPr>
-                              <w:rPr>
-                                <w:b/>
-                                <w:bCs/>
-                              </w:rPr>
-                            </w:pPr>
-                            <w:r>
-                              <w:rPr>
-                                <w:b/>
-                                <w:bCs/>
-                              </w:rPr>
-                              <w:t>Cliente</w:t>
-                            </w:r>
-                          </w:p>
-                        </w:txbxContent>
-                      </wps:txbx>
-                      <wps:bodyPr rot="0" spcFirstLastPara="0" vertOverflow="overflow" horzOverflow="overflow" vert="horz" wrap="square" lIns="91440" tIns="45720" rIns="91440" bIns="45720" numCol="1" spcCol="0" rtlCol="0" fromWordArt="0" anchor="t" anchorCtr="0" forceAA="0" compatLnSpc="1">
-                        <a:prstTxWarp prst="textNoShape">
-                          <a:avLst/>
-                        </a:prstTxWarp>
-                        <a:noAutofit/>
-                      </wps:bodyPr>
-                    </wps:wsp>
-                  </a:graphicData>
-                </a:graphic>
-                <wp14:sizeRelH relativeFrom="margin">
-                  <wp14:pctWidth>0</wp14:pctWidth>
-                </wp14:sizeRelH>
-              </wp:anchor>
-            </w:drawing>
-          </mc:Choice>
-          <mc:Fallback>
-            <w:pict>
-              <v:shape w14:anchorId="78C174BF" id="Cuadro de texto 14" o:spid="_x0000_s1030" type="#_x0000_t202" style="position:absolute;left:0;text-align:left;margin-left:-3.75pt;margin-top:271.8pt;width:51pt;height:21pt;z-index:251678720;visibility:visible;mso-wrap-style:square;mso-width-percent:0;mso-wrap-distance-left:9pt;mso-wrap-distance-top:0;mso-wrap-distance-right:9pt;mso-wrap-distance-bottom:0;mso-position-horizontal:absolute;mso-position-horizontal-relative:text;mso-position-vertical:absolute;mso-position-vertical-relative:text;mso-width-percent:0;mso-width-relative:margin;v-text-anchor:top" o:gfxdata="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" filled="f" stroked="f" strokeweight=".5pt">
-                <v:textbox>
-                  <w:txbxContent>
-                    <w:p>
-                      <w:pPr>
-                        <w:rPr>
-                          <w:b/>
-                          <w:bCs/>
-                        </w:rPr>
-                      </w:pPr>
-                      <w:r>
-                        <w:rPr>
-                          <w:b/>
-                          <w:bCs/>
-                        </w:rPr>
-                        <w:t>Cliente</w:t>
-                      </w:r>
-                    </w:p>
-                  </w:txbxContent>
-                </v:textbox>
-              </v:shape>
-            </w:pict>
-          </mc:Fallback>
-        </mc:AlternateContent>
-      </w:r>
-      <w:r>
-        <w:rPr>
-          <w:rFonts w:ascii="Cambria" w:hAnsi="Cambria"/>
-          <w:noProof/>
-        </w:rPr>
-        <w:drawing>
-          <wp:anchor distT="0" distB="0" distL="114300" distR="114300" simplePos="0" relativeHeight="251677696" behindDoc="0" locked="0" layoutInCell="1" allowOverlap="1" wp14:anchorId="2BE4F62A" wp14:editId="4B52F270">
-            <wp:simplePos x="0" y="0"/>
-            <wp:positionH relativeFrom="margin">
-              <wp:align>left</wp:align>
-            </wp:positionH>
-            <wp:positionV relativeFrom="paragraph">
-              <wp:posOffset>2623185</wp:posOffset>
-            </wp:positionV>
-            <wp:extent cx="542925" cy="914400"/>
-            <wp:effectExtent l="0" t="0" r="0" b="0"/>
-            <wp:wrapNone/>
-            <wp:docPr id="13" name="Gráfico 13" descr="Hombre"/>
-            <wp:cNvGraphicFramePr>
-              <a:graphicFrameLocks xmlns:a="http://schemas.openxmlformats.org/drawingml/2006/main" noChangeAspect="1"/>
-            </wp:cNvGraphicFramePr>
-            <a:graphic xmlns:a="http://schemas.openxmlformats.org/drawingml/2006/main">
-              <a:graphicData uri="http://schemas.openxmlformats.org/drawingml/2006/picture">
-                <pic:pic xmlns:pic="http://schemas.openxmlformats.org/drawingml/2006/picture">
-                  <pic:nvPicPr>
-                    <pic:cNvPr id="12" name="man.svg"/>
-                    <pic:cNvPicPr/>
-                  </pic:nvPicPr>
-                  <pic:blipFill rotWithShape="1">
-                    <a:blip r:embed="rId8">
-                      <a:extLst>
-                        <a:ext uri="{28A0092B-C50C-407E-A947-70E740481C1C}">
-                          <a14:useLocalDpi xmlns:a14="http://schemas.microsoft.com/office/drawing/2010/main" val="0"/>
-                        </a:ext>
-                        <a:ext uri="{96DAC541-7B7A-43D3-8B79-37D633B846F1}">
-                          <asvg:svgBlip xmlns:asvg="http://schemas.microsoft.com/office/drawing/2016/SVG/main" r:embed="rId9"/>
-                        </a:ext>
-                      </a:extLst>
-                    </a:blip>
-                    <a:srcRect l="21875" r="18750"/>
-                    <a:stretch/>
-                  </pic:blipFill>
-                  <pic:spPr bwMode="auto">
-                    <a:xfrm>
-                      <a:off x="0" y="0"/>
-                      <a:ext cx="542925" cy="914400"/>
-                    </a:xfrm>
-                    <a:prstGeom prst="rect">
-                      <a:avLst/>
-                    </a:prstGeom>
-                    <a:ln>
-                      <a:noFill/>
-                    </a:ln>
-                    <a:extLst>
-                      <a:ext uri="{53640926-AAD7-44D8-BBD7-CCE9431645EC}">
-                        <a14:shadowObscured xmlns:a14="http://schemas.microsoft.com/office/drawing/2010/main"/>
-                      </a:ext>
-                    </a:extLst>
-                  </pic:spPr>
-                </pic:pic>
-              </a:graphicData>
-            </a:graphic>
-            <wp14:sizeRelH relativeFrom="page">
-              <wp14:pctWidth>0</wp14:pctWidth>
-            </wp14:sizeRelH>
-            <wp14:sizeRelV relativeFrom="page">
-              <wp14:pctHeight>0</wp14:pctHeight>
-            </wp14:sizeRelV>
-          </wp:anchor>
-        </w:drawing>
-      </w:r>
-      <w:r>
-        <w:rPr>
-          <w:rFonts w:ascii="Cambria" w:hAnsi="Cambria"/>
-          <w:noProof/>
-        </w:rPr>
-        <mc:AlternateContent>
-          <mc:Choice Requires="wps">
-            <w:drawing>
-              <wp:anchor distT="0" distB="0" distL="114300" distR="114300" simplePos="0" relativeHeight="251662336" behindDoc="0" locked="0" layoutInCell="1" allowOverlap="1" wp14:anchorId="359ACFE8" wp14:editId="622FFF21">
-                <wp:simplePos x="0" y="0"/>
-                <wp:positionH relativeFrom="margin">
-                  <wp:posOffset>2552700</wp:posOffset>
-                </wp:positionH>
-                <wp:positionV relativeFrom="paragraph">
-                  <wp:posOffset>2394585</wp:posOffset>
+                  <wp:posOffset>1661160</wp:posOffset>
                 </wp:positionV>
                 <wp:extent cx="1266825" cy="647700"/>
                 <wp:effectExtent l="0" t="0" r="28575" b="19050"/>
@@ -1509,7 +1146,7 @@
           </mc:Choice>
           <mc:Fallback>
             <w:pict>
-              <v:oval w14:anchorId="359ACFE8" id="Elipse 8" o:spid="_x0000_s1031" style="position:absolute;left:0;text-align:left;margin-left:201pt;margin-top:188.55pt;width:99.75pt;height:51pt;z-index:251662336;visibility:visible;mso-wrap-style:square;mso-width-percent:0;mso-height-percent:0;mso-wrap-distance-left:9pt;mso-wrap-distance-top:0;mso-wrap-distance-right:9pt;mso-wrap-distance-bottom:0;mso-position-horizontal:absolute;mso-position-horizontal-relative:margin;mso-position-vertical:absolute;mso-position-vertical-relative:text;mso-width-percent:0;mso-height-percent:0;mso-width-relative:margin;mso-height-relative:margin;v-text-anchor:middle" o:gfxdata="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" fillcolor="white [3201]" strokecolor="#a5a5a5 [3206]" strokeweight="1.5pt">
+              <v:oval w14:anchorId="359ACFE8" id="Elipse 8" o:spid="_x0000_s1031" style="position:absolute;left:0;text-align:left;margin-left:202.5pt;margin-top:130.8pt;width:99.75pt;height:51pt;z-index:251662336;visibility:visible;mso-wrap-style:square;mso-width-percent:0;mso-height-percent:0;mso-wrap-distance-left:9pt;mso-wrap-distance-top:0;mso-wrap-distance-right:9pt;mso-wrap-distance-bottom:0;mso-position-horizontal:absolute;mso-position-horizontal-relative:margin;mso-position-vertical:absolute;mso-position-vertical-relative:text;mso-width-percent:0;mso-height-percent:0;mso-width-relative:margin;mso-height-relative:margin;v-text-anchor:middle" o:gfxdata="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" fillcolor="white [3201]" strokecolor="#a5a5a5 [3206]" strokeweight="1.5pt">
                 <v:stroke joinstyle="miter"/>
                 <v:textbox>
                   <w:txbxContent>
@@ -1549,77 +1186,50 @@
         <mc:AlternateContent>
           <mc:Choice Requires="wps">
             <w:drawing>
-              <wp:anchor distT="0" distB="0" distL="114300" distR="114300" simplePos="0" relativeHeight="251660288" behindDoc="0" locked="0" layoutInCell="1" allowOverlap="1" wp14:anchorId="77E89D43" wp14:editId="3719691F">
+              <wp:anchor distT="0" distB="0" distL="114300" distR="114300" simplePos="0" relativeHeight="251699200" behindDoc="0" locked="0" layoutInCell="1" allowOverlap="1" wp14:anchorId="1ABEE622" wp14:editId="3646CEEE">
                 <wp:simplePos x="0" y="0"/>
-                <wp:positionH relativeFrom="margin">
-                  <wp:posOffset>2543175</wp:posOffset>
+                <wp:positionH relativeFrom="column">
+                  <wp:posOffset>3848100</wp:posOffset>
                 </wp:positionH>
                 <wp:positionV relativeFrom="paragraph">
-                  <wp:posOffset>1661160</wp:posOffset>
+                  <wp:posOffset>3137535</wp:posOffset>
                 </wp:positionV>
-                <wp:extent cx="1285875" cy="666750"/>
-                <wp:effectExtent l="0" t="0" r="28575" b="19050"/>
+                <wp:extent cx="1943100" cy="190500"/>
+                <wp:effectExtent l="38100" t="0" r="19050" b="95250"/>
                 <wp:wrapNone/>
-                <wp:docPr id="7" name="Elipse 7"/>
+                <wp:docPr id="25" name="Conector recto de flecha 25"/>
                 <wp:cNvGraphicFramePr/>
                 <a:graphic xmlns:a="http://schemas.openxmlformats.org/drawingml/2006/main">
                   <a:graphicData uri="http://schemas.microsoft.com/office/word/2010/wordprocessingShape">
                     <wps:wsp>
-                      <wps:cNvSpPr/>
+                      <wps:cNvCnPr/>
                       <wps:spPr>
-                        <a:xfrm>
+                        <a:xfrm flipH="1">
                           <a:off x="0" y="0"/>
-                          <a:ext cx="1285875" cy="666750"/>
+                          <a:ext cx="1943100" cy="190500"/>
                         </a:xfrm>
-                        <a:prstGeom prst="ellipse">
+                        <a:prstGeom prst="straightConnector1">
                           <a:avLst/>
                         </a:prstGeom>
-                        <a:ln w="19050"/>
+                        <a:ln w="19050">
+                          <a:tailEnd type="triangle"/>
+                        </a:ln>
                       </wps:spPr>
                       <wps:style>
-                        <a:lnRef idx="2">
-                          <a:schemeClr val="accent3"/>
+                        <a:lnRef idx="1">
+                          <a:schemeClr val="accent6"/>
                         </a:lnRef>
-                        <a:fillRef idx="1">
-                          <a:schemeClr val="lt1"/>
+                        <a:fillRef idx="0">
+                          <a:schemeClr val="accent6"/>
                         </a:fillRef>
                         <a:effectRef idx="0">
-                          <a:schemeClr val="accent3"/>
+                          <a:schemeClr val="accent6"/>
                         </a:effectRef>
                         <a:fontRef idx="minor">
-                          <a:schemeClr val="dk1"/>
+                          <a:schemeClr val="tx1"/>
                         </a:fontRef>
                       </wps:style>
-                      <wps:txbx>
-                        <w:txbxContent>
-                          <w:p>
-                            <w:pPr>
-                              <w:jc w:val="center"/>
-                              <w:rPr>
-                                <w:rFonts w:ascii="Cambria" w:hAnsi="Cambria"/>
-                              </w:rPr>
-                            </w:pPr>
-                            <w:r>
-                              <w:rPr>
-                                <w:rFonts w:ascii="Cambria" w:hAnsi="Cambria"/>
-                              </w:rPr>
-                              <w:t>Registro de</w:t>
-                            </w:r>
-                            <w:r>
-                              <w:rPr>
-                                <w:rFonts w:ascii="Cambria" w:hAnsi="Cambria"/>
-                              </w:rPr>
-                              <w:t xml:space="preserve"> clientes</w:t>
-                            </w:r>
-                          </w:p>
-                        </w:txbxContent>
-                      </wps:txbx>
-                      <wps:bodyPr rot="0" spcFirstLastPara="0" vertOverflow="overflow" horzOverflow="overflow" vert="horz" wrap="square" lIns="91440" tIns="45720" rIns="91440" bIns="45720" numCol="1" spcCol="0" rtlCol="0" fromWordArt="0" anchor="ctr" anchorCtr="0" forceAA="0" compatLnSpc="1">
-                        <a:prstTxWarp prst="textNoShape">
-                          <a:avLst/>
-                        </a:prstTxWarp>
-                        <a:noAutofit/>
-                      </wps:bodyPr>
+                      <wps:bodyPr/>
                     </wps:wsp>
                   </a:graphicData>
                 </a:graphic>
@@ -1634,37 +1244,637 @@
           </mc:Choice>
           <mc:Fallback>
             <w:pict>
-              <v:oval w14:anchorId="77E89D43" id="Elipse 7" o:spid="_x0000_s1032" style="position:absolute;left:0;text-align:left;margin-left:200.25pt;margin-top:130.8pt;width:101.25pt;height:52.5pt;z-index:251660288;visibility:visible;mso-wrap-style:square;mso-width-percent:0;mso-height-percent:0;mso-wrap-distance-left:9pt;mso-wrap-distance-top:0;mso-wrap-distance-right:9pt;mso-wrap-distance-bottom:0;mso-position-horizontal:absolute;mso-position-horizontal-relative:margin;mso-position-vertical:absolute;mso-position-vertical-relative:text;mso-width-percent:0;mso-height-percent:0;mso-width-relative:margin;mso-height-relative:margin;v-text-anchor:middle" o:gfxdata="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" fillcolor="white [3201]" strokecolor="#a5a5a5 [3206]" strokeweight="1.5pt">
+              <v:shape w14:anchorId="35C62086" id="Conector recto de flecha 25" o:spid="_x0000_s1026" type="#_x0000_t32" style="position:absolute;margin-left:303pt;margin-top:247.05pt;width:153pt;height:15pt;flip:x;z-index:251699200;visibility:visible;mso-wrap-style:square;mso-width-percent:0;mso-height-percent:0;mso-wrap-distance-left:9pt;mso-wrap-distance-top:0;mso-wrap-distance-right:9pt;mso-wrap-distance-bottom:0;mso-position-horizontal:absolute;mso-position-horizontal-relative:text;mso-position-vertical:absolute;mso-position-vertical-relative:text;mso-width-percent:0;mso-height-percent:0;mso-width-relative:margin;mso-height-relative:margin" o:gfxdata="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" strokecolor="#70ad47 [3209]" strokeweight="1.5pt">
+                <v:stroke endarrow="block" joinstyle="miter"/>
+              </v:shape>
+            </w:pict>
+          </mc:Fallback>
+        </mc:AlternateContent>
+      </w:r>
+      <w:r>
+        <w:rPr>
+          <w:rFonts w:ascii="Cambria" w:hAnsi="Cambria"/>
+          <w:noProof/>
+        </w:rPr>
+        <mc:AlternateContent>
+          <mc:Choice Requires="wps">
+            <w:drawing>
+              <wp:anchor distT="0" distB="0" distL="114300" distR="114300" simplePos="0" relativeHeight="251693056" behindDoc="0" locked="0" layoutInCell="1" allowOverlap="1" wp14:anchorId="298B3DE7" wp14:editId="312B3DE3">
+                <wp:simplePos x="0" y="0"/>
+                <wp:positionH relativeFrom="column">
+                  <wp:posOffset>3848099</wp:posOffset>
+                </wp:positionH>
+                <wp:positionV relativeFrom="paragraph">
+                  <wp:posOffset>2070735</wp:posOffset>
+                </wp:positionV>
+                <wp:extent cx="1990725" cy="800100"/>
+                <wp:effectExtent l="38100" t="38100" r="28575" b="19050"/>
+                <wp:wrapNone/>
+                <wp:docPr id="22" name="Conector recto de flecha 22"/>
+                <wp:cNvGraphicFramePr/>
+                <a:graphic xmlns:a="http://schemas.openxmlformats.org/drawingml/2006/main">
+                  <a:graphicData uri="http://schemas.microsoft.com/office/word/2010/wordprocessingShape">
+                    <wps:wsp>
+                      <wps:cNvCnPr/>
+                      <wps:spPr>
+                        <a:xfrm flipH="1" flipV="1">
+                          <a:off x="0" y="0"/>
+                          <a:ext cx="1990725" cy="800100"/>
+                        </a:xfrm>
+                        <a:prstGeom prst="straightConnector1">
+                          <a:avLst/>
+                        </a:prstGeom>
+                        <a:ln w="19050">
+                          <a:tailEnd type="triangle"/>
+                        </a:ln>
+                      </wps:spPr>
+                      <wps:style>
+                        <a:lnRef idx="1">
+                          <a:schemeClr val="accent6"/>
+                        </a:lnRef>
+                        <a:fillRef idx="0">
+                          <a:schemeClr val="accent6"/>
+                        </a:fillRef>
+                        <a:effectRef idx="0">
+                          <a:schemeClr val="accent6"/>
+                        </a:effectRef>
+                        <a:fontRef idx="minor">
+                          <a:schemeClr val="tx1"/>
+                        </a:fontRef>
+                      </wps:style>
+                      <wps:bodyPr/>
+                    </wps:wsp>
+                  </a:graphicData>
+                </a:graphic>
+                <wp14:sizeRelH relativeFrom="margin">
+                  <wp14:pctWidth>0</wp14:pctWidth>
+                </wp14:sizeRelH>
+                <wp14:sizeRelV relativeFrom="margin">
+                  <wp14:pctHeight>0</wp14:pctHeight>
+                </wp14:sizeRelV>
+              </wp:anchor>
+            </w:drawing>
+          </mc:Choice>
+          <mc:Fallback>
+            <w:pict>
+              <v:shape w14:anchorId="40D6A30D" id="Conector recto de flecha 22" o:spid="_x0000_s1026" type="#_x0000_t32" style="position:absolute;margin-left:303pt;margin-top:163.05pt;width:156.75pt;height:63pt;flip:x y;z-index:251693056;visibility:visible;mso-wrap-style:square;mso-width-percent:0;mso-height-percent:0;mso-wrap-distance-left:9pt;mso-wrap-distance-top:0;mso-wrap-distance-right:9pt;mso-wrap-distance-bottom:0;mso-position-horizontal:absolute;mso-position-horizontal-relative:text;mso-position-vertical:absolute;mso-position-vertical-relative:text;mso-width-percent:0;mso-height-percent:0;mso-width-relative:margin;mso-height-relative:margin" o:gfxdata="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" strokecolor="#70ad47 [3209]" strokeweight="1.5pt">
+                <v:stroke endarrow="block" joinstyle="miter"/>
+              </v:shape>
+            </w:pict>
+          </mc:Fallback>
+        </mc:AlternateContent>
+      </w:r>
+      <w:r>
+        <w:rPr>
+          <w:rFonts w:ascii="Cambria" w:hAnsi="Cambria"/>
+          <w:noProof/>
+        </w:rPr>
+        <mc:AlternateContent>
+          <mc:Choice Requires="wps">
+            <w:drawing>
+              <wp:anchor distT="0" distB="0" distL="114300" distR="114300" simplePos="0" relativeHeight="251691008" behindDoc="0" locked="0" layoutInCell="1" allowOverlap="1" wp14:anchorId="74F83940" wp14:editId="62F1FD43">
+                <wp:simplePos x="0" y="0"/>
+                <wp:positionH relativeFrom="column">
+                  <wp:posOffset>3714750</wp:posOffset>
+                </wp:positionH>
+                <wp:positionV relativeFrom="paragraph">
+                  <wp:posOffset>1403985</wp:posOffset>
+                </wp:positionV>
+                <wp:extent cx="2152650" cy="1381125"/>
+                <wp:effectExtent l="38100" t="38100" r="19050" b="28575"/>
+                <wp:wrapNone/>
+                <wp:docPr id="21" name="Conector recto de flecha 21"/>
+                <wp:cNvGraphicFramePr/>
+                <a:graphic xmlns:a="http://schemas.openxmlformats.org/drawingml/2006/main">
+                  <a:graphicData uri="http://schemas.microsoft.com/office/word/2010/wordprocessingShape">
+                    <wps:wsp>
+                      <wps:cNvCnPr/>
+                      <wps:spPr>
+                        <a:xfrm flipH="1" flipV="1">
+                          <a:off x="0" y="0"/>
+                          <a:ext cx="2152650" cy="1381125"/>
+                        </a:xfrm>
+                        <a:prstGeom prst="straightConnector1">
+                          <a:avLst/>
+                        </a:prstGeom>
+                        <a:ln w="19050">
+                          <a:tailEnd type="triangle"/>
+                        </a:ln>
+                      </wps:spPr>
+                      <wps:style>
+                        <a:lnRef idx="1">
+                          <a:schemeClr val="accent6"/>
+                        </a:lnRef>
+                        <a:fillRef idx="0">
+                          <a:schemeClr val="accent6"/>
+                        </a:fillRef>
+                        <a:effectRef idx="0">
+                          <a:schemeClr val="accent6"/>
+                        </a:effectRef>
+                        <a:fontRef idx="minor">
+                          <a:schemeClr val="tx1"/>
+                        </a:fontRef>
+                      </wps:style>
+                      <wps:bodyPr/>
+                    </wps:wsp>
+                  </a:graphicData>
+                </a:graphic>
+              </wp:anchor>
+            </w:drawing>
+          </mc:Choice>
+          <mc:Fallback>
+            <w:pict>
+              <v:shape w14:anchorId="1E633433" id="Conector recto de flecha 21" o:spid="_x0000_s1026" type="#_x0000_t32" style="position:absolute;margin-left:292.5pt;margin-top:110.55pt;width:169.5pt;height:108.75pt;flip:x y;z-index:251691008;visibility:visible;mso-wrap-style:square;mso-wrap-distance-left:9pt;mso-wrap-distance-top:0;mso-wrap-distance-right:9pt;mso-wrap-distance-bottom:0;mso-position-horizontal:absolute;mso-position-horizontal-relative:text;mso-position-vertical:absolute;mso-position-vertical-relative:text" o:gfxdata="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" strokecolor="#70ad47 [3209]" strokeweight="1.5pt">
+                <v:stroke endarrow="block" joinstyle="miter"/>
+              </v:shape>
+            </w:pict>
+          </mc:Fallback>
+        </mc:AlternateContent>
+      </w:r>
+      <w:r>
+        <w:rPr>
+          <w:rFonts w:ascii="Cambria" w:hAnsi="Cambria"/>
+          <w:noProof/>
+        </w:rPr>
+        <mc:AlternateContent>
+          <mc:Choice Requires="wps">
+            <w:drawing>
+              <wp:anchor distT="0" distB="0" distL="114300" distR="114300" simplePos="0" relativeHeight="251683840" behindDoc="0" locked="0" layoutInCell="1" allowOverlap="1" wp14:anchorId="78C60D4B" wp14:editId="788DDE56">
+                <wp:simplePos x="0" y="0"/>
+                <wp:positionH relativeFrom="column">
+                  <wp:posOffset>542926</wp:posOffset>
+                </wp:positionH>
+                <wp:positionV relativeFrom="paragraph">
+                  <wp:posOffset>1461134</wp:posOffset>
+                </wp:positionV>
+                <wp:extent cx="2095500" cy="1543050"/>
+                <wp:effectExtent l="0" t="38100" r="57150" b="19050"/>
+                <wp:wrapNone/>
+                <wp:docPr id="17" name="Conector recto de flecha 17"/>
+                <wp:cNvGraphicFramePr/>
+                <a:graphic xmlns:a="http://schemas.openxmlformats.org/drawingml/2006/main">
+                  <a:graphicData uri="http://schemas.microsoft.com/office/word/2010/wordprocessingShape">
+                    <wps:wsp>
+                      <wps:cNvCnPr/>
+                      <wps:spPr>
+                        <a:xfrm flipV="1">
+                          <a:off x="0" y="0"/>
+                          <a:ext cx="2095500" cy="1543050"/>
+                        </a:xfrm>
+                        <a:prstGeom prst="straightConnector1">
+                          <a:avLst/>
+                        </a:prstGeom>
+                        <a:ln w="19050">
+                          <a:tailEnd type="triangle"/>
+                        </a:ln>
+                      </wps:spPr>
+                      <wps:style>
+                        <a:lnRef idx="1">
+                          <a:schemeClr val="accent4"/>
+                        </a:lnRef>
+                        <a:fillRef idx="0">
+                          <a:schemeClr val="accent4"/>
+                        </a:fillRef>
+                        <a:effectRef idx="0">
+                          <a:schemeClr val="accent4"/>
+                        </a:effectRef>
+                        <a:fontRef idx="minor">
+                          <a:schemeClr val="tx1"/>
+                        </a:fontRef>
+                      </wps:style>
+                      <wps:bodyPr/>
+                    </wps:wsp>
+                  </a:graphicData>
+                </a:graphic>
+                <wp14:sizeRelH relativeFrom="margin">
+                  <wp14:pctWidth>0</wp14:pctWidth>
+                </wp14:sizeRelH>
+                <wp14:sizeRelV relativeFrom="margin">
+                  <wp14:pctHeight>0</wp14:pctHeight>
+                </wp14:sizeRelV>
+              </wp:anchor>
+            </w:drawing>
+          </mc:Choice>
+          <mc:Fallback>
+            <w:pict>
+              <v:shape w14:anchorId="3704916A" id="Conector recto de flecha 17" o:spid="_x0000_s1026" type="#_x0000_t32" style="position:absolute;margin-left:42.75pt;margin-top:115.05pt;width:165pt;height:121.5pt;flip:y;z-index:251683840;visibility:visible;mso-wrap-style:square;mso-width-percent:0;mso-height-percent:0;mso-wrap-distance-left:9pt;mso-wrap-distance-top:0;mso-wrap-distance-right:9pt;mso-wrap-distance-bottom:0;mso-position-horizontal:absolute;mso-position-horizontal-relative:text;mso-position-vertical:absolute;mso-position-vertical-relative:text;mso-width-percent:0;mso-height-percent:0;mso-width-relative:margin;mso-height-relative:margin" o:gfxdata="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" strokecolor="#ffc000 [3207]" strokeweight="1.5pt">
+                <v:stroke endarrow="block" joinstyle="miter"/>
+              </v:shape>
+            </w:pict>
+          </mc:Fallback>
+        </mc:AlternateContent>
+      </w:r>
+      <w:r>
+        <w:rPr>
+          <w:rFonts w:ascii="Cambria" w:hAnsi="Cambria"/>
+          <w:noProof/>
+        </w:rPr>
+        <mc:AlternateContent>
+          <mc:Choice Requires="wps">
+            <w:drawing>
+              <wp:anchor distT="0" distB="0" distL="114300" distR="114300" simplePos="0" relativeHeight="251681792" behindDoc="0" locked="0" layoutInCell="1" allowOverlap="1" wp14:anchorId="5BF9C1D5" wp14:editId="759771C4">
+                <wp:simplePos x="0" y="0"/>
+                <wp:positionH relativeFrom="column">
+                  <wp:posOffset>504824</wp:posOffset>
+                </wp:positionH>
+                <wp:positionV relativeFrom="paragraph">
+                  <wp:posOffset>956310</wp:posOffset>
+                </wp:positionV>
+                <wp:extent cx="1990725" cy="1990725"/>
+                <wp:effectExtent l="0" t="38100" r="47625" b="28575"/>
+                <wp:wrapNone/>
+                <wp:docPr id="16" name="Conector recto de flecha 16"/>
+                <wp:cNvGraphicFramePr/>
+                <a:graphic xmlns:a="http://schemas.openxmlformats.org/drawingml/2006/main">
+                  <a:graphicData uri="http://schemas.microsoft.com/office/word/2010/wordprocessingShape">
+                    <wps:wsp>
+                      <wps:cNvCnPr/>
+                      <wps:spPr>
+                        <a:xfrm flipV="1">
+                          <a:off x="0" y="0"/>
+                          <a:ext cx="1990725" cy="1990725"/>
+                        </a:xfrm>
+                        <a:prstGeom prst="straightConnector1">
+                          <a:avLst/>
+                        </a:prstGeom>
+                        <a:ln w="19050">
+                          <a:tailEnd type="triangle"/>
+                        </a:ln>
+                      </wps:spPr>
+                      <wps:style>
+                        <a:lnRef idx="1">
+                          <a:schemeClr val="accent4"/>
+                        </a:lnRef>
+                        <a:fillRef idx="0">
+                          <a:schemeClr val="accent4"/>
+                        </a:fillRef>
+                        <a:effectRef idx="0">
+                          <a:schemeClr val="accent4"/>
+                        </a:effectRef>
+                        <a:fontRef idx="minor">
+                          <a:schemeClr val="tx1"/>
+                        </a:fontRef>
+                      </wps:style>
+                      <wps:bodyPr/>
+                    </wps:wsp>
+                  </a:graphicData>
+                </a:graphic>
+              </wp:anchor>
+            </w:drawing>
+          </mc:Choice>
+          <mc:Fallback>
+            <w:pict>
+              <v:shape w14:anchorId="4FAEA781" id="Conector recto de flecha 16" o:spid="_x0000_s1026" type="#_x0000_t32" style="position:absolute;margin-left:39.75pt;margin-top:75.3pt;width:156.75pt;height:156.75pt;flip:y;z-index:251681792;visibility:visible;mso-wrap-style:square;mso-wrap-distance-left:9pt;mso-wrap-distance-top:0;mso-wrap-distance-right:9pt;mso-wrap-distance-bottom:0;mso-position-horizontal:absolute;mso-position-horizontal-relative:text;mso-position-vertical:absolute;mso-position-vertical-relative:text" o:gfxdata="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" strokecolor="#ffc000 [3207]" strokeweight="1.5pt">
+                <v:stroke endarrow="block" joinstyle="miter"/>
+              </v:shape>
+            </w:pict>
+          </mc:Fallback>
+        </mc:AlternateContent>
+      </w:r>
+      <w:r>
+        <w:rPr>
+          <w:rFonts w:ascii="Cambria" w:hAnsi="Cambria"/>
+          <w:noProof/>
+        </w:rPr>
+        <w:drawing>
+          <wp:anchor distT="0" distB="0" distL="114300" distR="114300" simplePos="0" relativeHeight="251675648" behindDoc="0" locked="0" layoutInCell="1" allowOverlap="1" wp14:anchorId="767F933A" wp14:editId="4DF45507">
+            <wp:simplePos x="0" y="0"/>
+            <wp:positionH relativeFrom="margin">
+              <wp:posOffset>5838825</wp:posOffset>
+            </wp:positionH>
+            <wp:positionV relativeFrom="paragraph">
+              <wp:posOffset>2499360</wp:posOffset>
+            </wp:positionV>
+            <wp:extent cx="542925" cy="914400"/>
+            <wp:effectExtent l="0" t="0" r="0" b="0"/>
+            <wp:wrapNone/>
+            <wp:docPr id="12" name="Gráfico 12" descr="Hombre"/>
+            <wp:cNvGraphicFramePr>
+              <a:graphicFrameLocks xmlns:a="http://schemas.openxmlformats.org/drawingml/2006/main" noChangeAspect="1"/>
+            </wp:cNvGraphicFramePr>
+            <a:graphic xmlns:a="http://schemas.openxmlformats.org/drawingml/2006/main">
+              <a:graphicData uri="http://schemas.openxmlformats.org/drawingml/2006/picture">
+                <pic:pic xmlns:pic="http://schemas.openxmlformats.org/drawingml/2006/picture">
+                  <pic:nvPicPr>
+                    <pic:cNvPr id="12" name="man.svg"/>
+                    <pic:cNvPicPr/>
+                  </pic:nvPicPr>
+                  <pic:blipFill rotWithShape="1">
+                    <a:blip r:embed="rId8">
+                      <a:extLst>
+                        <a:ext uri="{28A0092B-C50C-407E-A947-70E740481C1C}">
+                          <a14:useLocalDpi xmlns:a14="http://schemas.microsoft.com/office/drawing/2010/main" val="0"/>
+                        </a:ext>
+                        <a:ext uri="{96DAC541-7B7A-43D3-8B79-37D633B846F1}">
+                          <asvg:svgBlip xmlns:asvg="http://schemas.microsoft.com/office/drawing/2016/SVG/main" r:embed="rId9"/>
+                        </a:ext>
+                      </a:extLst>
+                    </a:blip>
+                    <a:srcRect l="21875" r="18750"/>
+                    <a:stretch/>
+                  </pic:blipFill>
+                  <pic:spPr bwMode="auto">
+                    <a:xfrm>
+                      <a:off x="0" y="0"/>
+                      <a:ext cx="542925" cy="914400"/>
+                    </a:xfrm>
+                    <a:prstGeom prst="rect">
+                      <a:avLst/>
+                    </a:prstGeom>
+                    <a:ln>
+                      <a:noFill/>
+                    </a:ln>
+                    <a:extLst>
+                      <a:ext uri="{53640926-AAD7-44D8-BBD7-CCE9431645EC}">
+                        <a14:shadowObscured xmlns:a14="http://schemas.microsoft.com/office/drawing/2010/main"/>
+                      </a:ext>
+                    </a:extLst>
+                  </pic:spPr>
+                </pic:pic>
+              </a:graphicData>
+            </a:graphic>
+            <wp14:sizeRelH relativeFrom="page">
+              <wp14:pctWidth>0</wp14:pctWidth>
+            </wp14:sizeRelH>
+            <wp14:sizeRelV relativeFrom="page">
+              <wp14:pctHeight>0</wp14:pctHeight>
+            </wp14:sizeRelV>
+          </wp:anchor>
+        </w:drawing>
+      </w:r>
+      <w:r>
+        <w:rPr>
+          <w:rFonts w:ascii="Cambria" w:hAnsi="Cambria"/>
+          <w:noProof/>
+        </w:rPr>
+        <mc:AlternateContent>
+          <mc:Choice Requires="wps">
+            <w:drawing>
+              <wp:anchor distT="0" distB="0" distL="114300" distR="114300" simplePos="0" relativeHeight="251680768" behindDoc="0" locked="0" layoutInCell="1" allowOverlap="1" wp14:anchorId="7AC8CE58" wp14:editId="316ECBE1">
+                <wp:simplePos x="0" y="0"/>
+                <wp:positionH relativeFrom="margin">
+                  <wp:posOffset>5524500</wp:posOffset>
+                </wp:positionH>
+                <wp:positionV relativeFrom="paragraph">
+                  <wp:posOffset>3318510</wp:posOffset>
+                </wp:positionV>
+                <wp:extent cx="1123950" cy="266700"/>
+                <wp:effectExtent l="0" t="0" r="0" b="0"/>
+                <wp:wrapNone/>
+                <wp:docPr id="15" name="Cuadro de texto 15"/>
+                <wp:cNvGraphicFramePr/>
+                <a:graphic xmlns:a="http://schemas.openxmlformats.org/drawingml/2006/main">
+                  <a:graphicData uri="http://schemas.microsoft.com/office/word/2010/wordprocessingShape">
+                    <wps:wsp>
+                      <wps:cNvSpPr txBox="1"/>
+                      <wps:spPr>
+                        <a:xfrm>
+                          <a:off x="0" y="0"/>
+                          <a:ext cx="1123950" cy="266700"/>
+                        </a:xfrm>
+                        <a:prstGeom prst="rect">
+                          <a:avLst/>
+                        </a:prstGeom>
+                        <a:noFill/>
+                        <a:ln w="6350">
+                          <a:noFill/>
+                        </a:ln>
+                      </wps:spPr>
+                      <wps:txbx>
+                        <w:txbxContent>
+                          <w:p>
+                            <w:pPr>
+                              <w:rPr>
+                                <w:b/>
+                                <w:bCs/>
+                              </w:rPr>
+                            </w:pPr>
+                            <w:r>
+                              <w:rPr>
+                                <w:b/>
+                                <w:bCs/>
+                              </w:rPr>
+                              <w:t>Administrador</w:t>
+                            </w:r>
+                          </w:p>
+                        </w:txbxContent>
+                      </wps:txbx>
+                      <wps:bodyPr rot="0" spcFirstLastPara="0" vertOverflow="overflow" horzOverflow="overflow" vert="horz" wrap="square" lIns="91440" tIns="45720" rIns="91440" bIns="45720" numCol="1" spcCol="0" rtlCol="0" fromWordArt="0" anchor="t" anchorCtr="0" forceAA="0" compatLnSpc="1">
+                        <a:prstTxWarp prst="textNoShape">
+                          <a:avLst/>
+                        </a:prstTxWarp>
+                        <a:noAutofit/>
+                      </wps:bodyPr>
+                    </wps:wsp>
+                  </a:graphicData>
+                </a:graphic>
+                <wp14:sizeRelH relativeFrom="margin">
+                  <wp14:pctWidth>0</wp14:pctWidth>
+                </wp14:sizeRelH>
+              </wp:anchor>
+            </w:drawing>
+          </mc:Choice>
+          <mc:Fallback>
+            <w:pict>
+              <v:shapetype w14:anchorId="7AC8CE58" id="_x0000_t202" coordsize="21600,21600" o:spt="202" path="m,l,21600r21600,l21600,xe">
                 <v:stroke joinstyle="miter"/>
+                <v:path gradientshapeok="t" o:connecttype="rect"/>
+              </v:shapetype>
+              <v:shape id="Cuadro de texto 15" o:spid="_x0000_s1032" type="#_x0000_t202" style="position:absolute;left:0;text-align:left;margin-left:435pt;margin-top:261.3pt;width:88.5pt;height:21pt;z-index:251680768;visibility:visible;mso-wrap-style:square;mso-width-percent:0;mso-wrap-distance-left:9pt;mso-wrap-distance-top:0;mso-wrap-distance-right:9pt;mso-wrap-distance-bottom:0;mso-position-horizontal:absolute;mso-position-horizontal-relative:margin;mso-position-vertical:absolute;mso-position-vertical-relative:text;mso-width-percent:0;mso-width-relative:margin;v-text-anchor:top" o:gfxdata="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" filled="f" stroked="f" strokeweight=".5pt">
                 <v:textbox>
                   <w:txbxContent>
                     <w:p>
                       <w:pPr>
-                        <w:jc w:val="center"/>
                         <w:rPr>
-                          <w:rFonts w:ascii="Cambria" w:hAnsi="Cambria"/>
+                          <w:b/>
+                          <w:bCs/>
                         </w:rPr>
                       </w:pPr>
                       <w:r>
                         <w:rPr>
-                          <w:rFonts w:ascii="Cambria" w:hAnsi="Cambria"/>
+                          <w:b/>
+                          <w:bCs/>
                         </w:rPr>
-                        <w:t>Registro de</w:t>
-                      </w:r>
-                      <w:r>
-                        <w:rPr>
-                          <w:rFonts w:ascii="Cambria" w:hAnsi="Cambria"/>
-                        </w:rPr>
-                        <w:t xml:space="preserve"> clientes</w:t>
+                        <w:t>Administrador</w:t>
                       </w:r>
                     </w:p>
                   </w:txbxContent>
                 </v:textbox>
                 <w10:wrap anchorx="margin"/>
-              </v:oval>
+              </v:shape>
             </w:pict>
           </mc:Fallback>
         </mc:AlternateContent>
+      </w:r>
+      <w:r>
+        <w:rPr>
+          <w:rFonts w:ascii="Cambria" w:hAnsi="Cambria"/>
+          <w:noProof/>
+        </w:rPr>
+        <mc:AlternateContent>
+          <mc:Choice Requires="wps">
+            <w:drawing>
+              <wp:anchor distT="0" distB="0" distL="114300" distR="114300" simplePos="0" relativeHeight="251678720" behindDoc="0" locked="0" layoutInCell="1" allowOverlap="1" wp14:anchorId="78C174BF" wp14:editId="02904485">
+                <wp:simplePos x="0" y="0"/>
+                <wp:positionH relativeFrom="column">
+                  <wp:posOffset>-47625</wp:posOffset>
+                </wp:positionH>
+                <wp:positionV relativeFrom="paragraph">
+                  <wp:posOffset>3451860</wp:posOffset>
+                </wp:positionV>
+                <wp:extent cx="647700" cy="266700"/>
+                <wp:effectExtent l="0" t="0" r="0" b="0"/>
+                <wp:wrapNone/>
+                <wp:docPr id="14" name="Cuadro de texto 14"/>
+                <wp:cNvGraphicFramePr/>
+                <a:graphic xmlns:a="http://schemas.openxmlformats.org/drawingml/2006/main">
+                  <a:graphicData uri="http://schemas.microsoft.com/office/word/2010/wordprocessingShape">
+                    <wps:wsp>
+                      <wps:cNvSpPr txBox="1"/>
+                      <wps:spPr>
+                        <a:xfrm>
+                          <a:off x="0" y="0"/>
+                          <a:ext cx="647700" cy="266700"/>
+                        </a:xfrm>
+                        <a:prstGeom prst="rect">
+                          <a:avLst/>
+                        </a:prstGeom>
+                        <a:noFill/>
+                        <a:ln w="6350">
+                          <a:noFill/>
+                        </a:ln>
+                      </wps:spPr>
+                      <wps:txbx>
+                        <w:txbxContent>
+                          <w:p>
+                            <w:pPr>
+                              <w:rPr>
+                                <w:b/>
+                                <w:bCs/>
+                              </w:rPr>
+                            </w:pPr>
+                            <w:r>
+                              <w:rPr>
+                                <w:b/>
+                                <w:bCs/>
+                              </w:rPr>
+                              <w:t>Cliente</w:t>
+                            </w:r>
+                          </w:p>
+                        </w:txbxContent>
+                      </wps:txbx>
+                      <wps:bodyPr rot="0" spcFirstLastPara="0" vertOverflow="overflow" horzOverflow="overflow" vert="horz" wrap="square" lIns="91440" tIns="45720" rIns="91440" bIns="45720" numCol="1" spcCol="0" rtlCol="0" fromWordArt="0" anchor="t" anchorCtr="0" forceAA="0" compatLnSpc="1">
+                        <a:prstTxWarp prst="textNoShape">
+                          <a:avLst/>
+                        </a:prstTxWarp>
+                        <a:noAutofit/>
+                      </wps:bodyPr>
+                    </wps:wsp>
+                  </a:graphicData>
+                </a:graphic>
+                <wp14:sizeRelH relativeFrom="margin">
+                  <wp14:pctWidth>0</wp14:pctWidth>
+                </wp14:sizeRelH>
+              </wp:anchor>
+            </w:drawing>
+          </mc:Choice>
+          <mc:Fallback>
+            <w:pict>
+              <v:shape w14:anchorId="78C174BF" id="Cuadro de texto 14" o:spid="_x0000_s1033" type="#_x0000_t202" style="position:absolute;left:0;text-align:left;margin-left:-3.75pt;margin-top:271.8pt;width:51pt;height:21pt;z-index:251678720;visibility:visible;mso-wrap-style:square;mso-width-percent:0;mso-wrap-distance-left:9pt;mso-wrap-distance-top:0;mso-wrap-distance-right:9pt;mso-wrap-distance-bottom:0;mso-position-horizontal:absolute;mso-position-horizontal-relative:text;mso-position-vertical:absolute;mso-position-vertical-relative:text;mso-width-percent:0;mso-width-relative:margin;v-text-anchor:top" o:gfxdata="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" filled="f" stroked="f" strokeweight=".5pt">
+                <v:textbox>
+                  <w:txbxContent>
+                    <w:p>
+                      <w:pPr>
+                        <w:rPr>
+                          <w:b/>
+                          <w:bCs/>
+                        </w:rPr>
+                      </w:pPr>
+                      <w:r>
+                        <w:rPr>
+                          <w:b/>
+                          <w:bCs/>
+                        </w:rPr>
+                        <w:t>Cliente</w:t>
+                      </w:r>
+                    </w:p>
+                  </w:txbxContent>
+                </v:textbox>
+              </v:shape>
+            </w:pict>
+          </mc:Fallback>
+        </mc:AlternateContent>
+      </w:r>
+      <w:r>
+        <w:rPr>
+          <w:rFonts w:ascii="Cambria" w:hAnsi="Cambria"/>
+          <w:noProof/>
+        </w:rPr>
+        <w:drawing>
+          <wp:anchor distT="0" distB="0" distL="114300" distR="114300" simplePos="0" relativeHeight="251677696" behindDoc="0" locked="0" layoutInCell="1" allowOverlap="1" wp14:anchorId="2BE4F62A" wp14:editId="73A14442">
+            <wp:simplePos x="0" y="0"/>
+            <wp:positionH relativeFrom="margin">
+              <wp:align>left</wp:align>
+            </wp:positionH>
+            <wp:positionV relativeFrom="paragraph">
+              <wp:posOffset>2623185</wp:posOffset>
+            </wp:positionV>
+            <wp:extent cx="542925" cy="914400"/>
+            <wp:effectExtent l="0" t="0" r="0" b="0"/>
+            <wp:wrapNone/>
+            <wp:docPr id="13" name="Gráfico 13" descr="Hombre"/>
+            <wp:cNvGraphicFramePr>
+              <a:graphicFrameLocks xmlns:a="http://schemas.openxmlformats.org/drawingml/2006/main" noChangeAspect="1"/>
+            </wp:cNvGraphicFramePr>
+            <a:graphic xmlns:a="http://schemas.openxmlformats.org/drawingml/2006/main">
+              <a:graphicData uri="http://schemas.openxmlformats.org/drawingml/2006/picture">
+                <pic:pic xmlns:pic="http://schemas.openxmlformats.org/drawingml/2006/picture">
+                  <pic:nvPicPr>
+                    <pic:cNvPr id="12" name="man.svg"/>
+                    <pic:cNvPicPr/>
+                  </pic:nvPicPr>
+                  <pic:blipFill rotWithShape="1">
+                    <a:blip r:embed="rId8">
+                      <a:extLst>
+                        <a:ext uri="{28A0092B-C50C-407E-A947-70E740481C1C}">
+                          <a14:useLocalDpi xmlns:a14="http://schemas.microsoft.com/office/drawing/2010/main" val="0"/>
+                        </a:ext>
+                        <a:ext uri="{96DAC541-7B7A-43D3-8B79-37D633B846F1}">
+                          <asvg:svgBlip xmlns:asvg="http://schemas.microsoft.com/office/drawing/2016/SVG/main" r:embed="rId9"/>
+                        </a:ext>
+                      </a:extLst>
+                    </a:blip>
+                    <a:srcRect l="21875" r="18750"/>
+                    <a:stretch/>
+                  </pic:blipFill>
+                  <pic:spPr bwMode="auto">
+                    <a:xfrm>
+                      <a:off x="0" y="0"/>
+                      <a:ext cx="542925" cy="914400"/>
+                    </a:xfrm>
+                    <a:prstGeom prst="rect">
+                      <a:avLst/>
+                    </a:prstGeom>
+                    <a:ln>
+                      <a:noFill/>
+                    </a:ln>
+                    <a:extLst>
+                      <a:ext uri="{53640926-AAD7-44D8-BBD7-CCE9431645EC}">
+                        <a14:shadowObscured xmlns:a14="http://schemas.microsoft.com/office/drawing/2010/main"/>
+                      </a:ext>
+                    </a:extLst>
+                  </pic:spPr>
+                </pic:pic>
+              </a:graphicData>
+            </a:graphic>
+            <wp14:sizeRelH relativeFrom="page">
+              <wp14:pctWidth>0</wp14:pctWidth>
+            </wp14:sizeRelH>
+            <wp14:sizeRelV relativeFrom="page">
+              <wp14:pctHeight>0</wp14:pctHeight>
+            </wp14:sizeRelV>
+          </wp:anchor>
+        </w:drawing>
       </w:r>
       <w:r>
         <w:rPr>
@@ -1724,12 +1934,14 @@
                                 <w:rFonts w:ascii="Cambria" w:hAnsi="Cambria"/>
                               </w:rPr>
                             </w:pPr>
+                            <w:proofErr w:type="spellStart"/>
                             <w:r>
                               <w:rPr>
                                 <w:rFonts w:ascii="Cambria" w:hAnsi="Cambria"/>
                               </w:rPr>
                               <w:t>Login</w:t>
                             </w:r>
+                            <w:proofErr w:type="spellEnd"/>
                           </w:p>
                         </w:txbxContent>
                       </wps:txbx>
@@ -2059,9 +2271,9 @@
         <mc:AlternateContent>
           <mc:Choice Requires="wps">
             <w:drawing>
-              <wp:inline distT="0" distB="0" distL="0" distR="0" wp14:anchorId="4BC84E67" wp14:editId="21B2C467">
-                <wp:extent cx="3857625" cy="5267325"/>
-                <wp:effectExtent l="19050" t="19050" r="28575" b="28575"/>
+              <wp:inline distT="0" distB="0" distL="0" distR="0" wp14:anchorId="4BC84E67" wp14:editId="3BEB20E4">
+                <wp:extent cx="3857625" cy="6096000"/>
+                <wp:effectExtent l="19050" t="19050" r="28575" b="19050"/>
                 <wp:docPr id="5" name="Rectángulo 5"/>
                 <wp:cNvGraphicFramePr/>
                 <a:graphic xmlns:a="http://schemas.openxmlformats.org/drawingml/2006/main">
@@ -2071,7 +2283,7 @@
                       <wps:spPr>
                         <a:xfrm>
                           <a:off x="0" y="0"/>
-                          <a:ext cx="3857625" cy="5267325"/>
+                          <a:ext cx="3857625" cy="6096000"/>
                         </a:xfrm>
                         <a:prstGeom prst="rect">
                           <a:avLst/>
@@ -2106,7 +2318,7 @@
           </mc:Choice>
           <mc:Fallback>
             <w:pict>
-              <v:rect w14:anchorId="77C7FB3B" id="Rectángulo 5" o:spid="_x0000_s1026" style="width:303.75pt;height:414.75pt;visibility:visible;mso-wrap-style:square;mso-left-percent:-10001;mso-top-percent:-10001;mso-position-horizontal:absolute;mso-position-horizontal-relative:char;mso-position-vertical:absolute;mso-position-vertical-relative:line;mso-left-percent:-10001;mso-top-percent:-10001;v-text-anchor:middle" o:gfxdata="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" fillcolor="white [3201]" strokecolor="#4472c4 [3204]" strokeweight="3pt">
+              <v:rect w14:anchorId="613B50AD" id="Rectángulo 5" o:spid="_x0000_s1026" style="width:303.75pt;height:480pt;visibility:visible;mso-wrap-style:square;mso-left-percent:-10001;mso-top-percent:-10001;mso-position-horizontal:absolute;mso-position-horizontal-relative:char;mso-position-vertical:absolute;mso-position-vertical-relative:line;mso-left-percent:-10001;mso-top-percent:-10001;v-text-anchor:middle" o:gfxdata="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" fillcolor="white [3201]" strokecolor="#4472c4 [3204]" strokeweight="3pt">
                 <w10:anchorlock/>
               </v:rect>
             </w:pict>
@@ -2140,39 +2352,6 @@
     </w:p>
     <w:p>
       <w:pPr>
-        <w:jc w:val="center"/>
-        <w:rPr>
-          <w:rFonts w:ascii="Cambria" w:hAnsi="Cambria"/>
-        </w:rPr>
-      </w:pPr>
-    </w:p>
-    <w:p>
-      <w:pPr>
-        <w:jc w:val="center"/>
-        <w:rPr>
-          <w:rFonts w:ascii="Cambria" w:hAnsi="Cambria"/>
-        </w:rPr>
-      </w:pPr>
-    </w:p>
-    <w:p>
-      <w:pPr>
-        <w:jc w:val="center"/>
-        <w:rPr>
-          <w:rFonts w:ascii="Cambria" w:hAnsi="Cambria"/>
-        </w:rPr>
-      </w:pPr>
-    </w:p>
-    <w:p>
-      <w:pPr>
-        <w:jc w:val="center"/>
-        <w:rPr>
-          <w:rFonts w:ascii="Cambria" w:hAnsi="Cambria"/>
-        </w:rPr>
-      </w:pPr>
-    </w:p>
-    <w:p>
-      <w:pPr>
-        <w:jc w:val="center"/>
         <w:rPr>
           <w:rFonts w:ascii="Cambria" w:hAnsi="Cambria"/>
         </w:rPr>
@@ -2358,8 +2537,16 @@
               <w:rPr>
                 <w:rFonts w:ascii="Cambria" w:hAnsi="Cambria"/>
               </w:rPr>
-              <w:t>de bestshoes</w:t>
-            </w:r>
+              <w:t xml:space="preserve">de </w:t>
+            </w:r>
+            <w:proofErr w:type="spellStart"/>
+            <w:r>
+              <w:rPr>
+                <w:rFonts w:ascii="Cambria" w:hAnsi="Cambria"/>
+              </w:rPr>
+              <w:t>bestshoes</w:t>
+            </w:r>
+            <w:proofErr w:type="spellEnd"/>
           </w:p>
         </w:tc>
       </w:tr>
@@ -2408,8 +2595,16 @@
               <w:rPr>
                 <w:rFonts w:ascii="Cambria" w:hAnsi="Cambria"/>
               </w:rPr>
-              <w:t xml:space="preserve"> visualiza la página principal pero no cuenta con usuario ni contraseña para loguearse</w:t>
-            </w:r>
+              <w:t xml:space="preserve"> visualiza la página principal pero no cuenta con usuario ni contraseña para </w:t>
+            </w:r>
+            <w:proofErr w:type="spellStart"/>
+            <w:r>
+              <w:rPr>
+                <w:rFonts w:ascii="Cambria" w:hAnsi="Cambria"/>
+              </w:rPr>
+              <w:t>loguearse</w:t>
+            </w:r>
+            <w:proofErr w:type="spellEnd"/>
             <w:r>
               <w:rPr>
                 <w:rFonts w:ascii="Cambria" w:hAnsi="Cambria"/>
@@ -2470,7 +2665,21 @@
               <w:rPr>
                 <w:rFonts w:ascii="Cambria" w:hAnsi="Cambria"/>
               </w:rPr>
-              <w:t xml:space="preserve">“sing-in” </w:t>
+              <w:t>“</w:t>
+            </w:r>
+            <w:proofErr w:type="spellStart"/>
+            <w:r>
+              <w:rPr>
+                <w:rFonts w:ascii="Cambria" w:hAnsi="Cambria"/>
+              </w:rPr>
+              <w:t>sing</w:t>
+            </w:r>
+            <w:proofErr w:type="spellEnd"/>
+            <w:r>
+              <w:rPr>
+                <w:rFonts w:ascii="Cambria" w:hAnsi="Cambria"/>
+              </w:rPr>
+              <w:t xml:space="preserve">-in” </w:t>
             </w:r>
             <w:r>
               <w:rPr>
@@ -2953,12 +3162,14 @@
                 <w:rFonts w:ascii="Cambria" w:hAnsi="Cambria"/>
               </w:rPr>
             </w:pPr>
+            <w:proofErr w:type="spellStart"/>
             <w:r>
               <w:rPr>
                 <w:rFonts w:ascii="Cambria" w:hAnsi="Cambria"/>
               </w:rPr>
               <w:t>Login</w:t>
             </w:r>
+            <w:proofErr w:type="spellEnd"/>
           </w:p>
         </w:tc>
       </w:tr>
@@ -3059,8 +3270,16 @@
               <w:rPr>
                 <w:rFonts w:ascii="Cambria" w:hAnsi="Cambria"/>
               </w:rPr>
-              <w:t>El usuario ha ingresado a la página de bestshoes</w:t>
-            </w:r>
+              <w:t xml:space="preserve">El usuario ha ingresado a la página de </w:t>
+            </w:r>
+            <w:proofErr w:type="spellStart"/>
+            <w:r>
+              <w:rPr>
+                <w:rFonts w:ascii="Cambria" w:hAnsi="Cambria"/>
+              </w:rPr>
+              <w:t>bestshoes</w:t>
+            </w:r>
+            <w:proofErr w:type="spellEnd"/>
           </w:p>
         </w:tc>
       </w:tr>
@@ -3178,7 +3397,21 @@
               <w:rPr>
                 <w:rFonts w:ascii="Cambria" w:hAnsi="Cambria"/>
               </w:rPr>
-              <w:t>“User”</w:t>
+              <w:t>“</w:t>
+            </w:r>
+            <w:proofErr w:type="spellStart"/>
+            <w:r>
+              <w:rPr>
+                <w:rFonts w:ascii="Cambria" w:hAnsi="Cambria"/>
+              </w:rPr>
+              <w:t>User</w:t>
+            </w:r>
+            <w:proofErr w:type="spellEnd"/>
+            <w:r>
+              <w:rPr>
+                <w:rFonts w:ascii="Cambria" w:hAnsi="Cambria"/>
+              </w:rPr>
+              <w:t>”</w:t>
             </w:r>
           </w:p>
         </w:tc>
@@ -3265,7 +3498,21 @@
               <w:rPr>
                 <w:rFonts w:ascii="Cambria" w:hAnsi="Cambria"/>
               </w:rPr>
-              <w:t>“Password”</w:t>
+              <w:t>“</w:t>
+            </w:r>
+            <w:proofErr w:type="spellStart"/>
+            <w:r>
+              <w:rPr>
+                <w:rFonts w:ascii="Cambria" w:hAnsi="Cambria"/>
+              </w:rPr>
+              <w:t>Password</w:t>
+            </w:r>
+            <w:proofErr w:type="spellEnd"/>
+            <w:r>
+              <w:rPr>
+                <w:rFonts w:ascii="Cambria" w:hAnsi="Cambria"/>
+              </w:rPr>
+              <w:t>”</w:t>
             </w:r>
           </w:p>
           <w:p>
@@ -3305,8 +3552,16 @@
               <w:rPr>
                 <w:rFonts w:ascii="Cambria" w:hAnsi="Cambria"/>
               </w:rPr>
-              <w:t>Hace click sobre login</w:t>
-            </w:r>
+              <w:t xml:space="preserve">Hace click sobre </w:t>
+            </w:r>
+            <w:proofErr w:type="spellStart"/>
+            <w:r>
+              <w:rPr>
+                <w:rFonts w:ascii="Cambria" w:hAnsi="Cambria"/>
+              </w:rPr>
+              <w:t>login</w:t>
+            </w:r>
+            <w:proofErr w:type="spellEnd"/>
           </w:p>
         </w:tc>
       </w:tr>
@@ -3454,712 +3709,6 @@
     </w:p>
     <w:p>
       <w:pPr>
-        <w:jc w:val="both"/>
-        <w:rPr>
-          <w:rFonts w:ascii="Cambria" w:hAnsi="Cambria"/>
-        </w:rPr>
-      </w:pPr>
-    </w:p>
-    <w:p>
-      <w:pPr>
-        <w:jc w:val="both"/>
-        <w:rPr>
-          <w:rFonts w:ascii="Cambria" w:hAnsi="Cambria"/>
-        </w:rPr>
-      </w:pPr>
-    </w:p>
-    <w:p>
-      <w:pPr>
-        <w:jc w:val="both"/>
-        <w:rPr>
-          <w:rFonts w:ascii="Cambria" w:hAnsi="Cambria"/>
-        </w:rPr>
-      </w:pPr>
-    </w:p>
-    <w:tbl>
-      <w:tblPr>
-        <w:tblStyle w:val="Tablaconcuadrcula5oscura-nfasis1"/>
-        <w:tblW w:w="0" w:type="auto"/>
-        <w:tblLook w:val="04A0" w:firstRow="1" w:lastRow="0" w:firstColumn="1" w:lastColumn="0" w:noHBand="0" w:noVBand="1"/>
-      </w:tblPr>
-      <w:tblGrid>
-        <w:gridCol w:w="2547"/>
-        <w:gridCol w:w="7523"/>
-      </w:tblGrid>
-      <w:tr>
-        <w:trPr>
-          <w:cnfStyle w:val="100000000000" w:firstRow="1" w:lastRow="0" w:firstColumn="0" w:lastColumn="0" w:oddVBand="0" w:evenVBand="0" w:oddHBand="0" w:evenHBand="0" w:firstRowFirstColumn="0" w:firstRowLastColumn="0" w:lastRowFirstColumn="0" w:lastRowLastColumn="0"/>
-        </w:trPr>
-        <w:tc>
-          <w:tcPr>
-            <w:cnfStyle w:val="001000000000" w:firstRow="0" w:lastRow="0" w:firstColumn="1" w:lastColumn="0" w:oddVBand="0" w:evenVBand="0" w:oddHBand="0" w:evenHBand="0" w:firstRowFirstColumn="0" w:firstRowLastColumn="0" w:lastRowFirstColumn="0" w:lastRowLastColumn="0"/>
-            <w:tcW w:w="2547" w:type="dxa"/>
-          </w:tcPr>
-          <w:p>
-            <w:pPr>
-              <w:rPr>
-                <w:rFonts w:ascii="Cambria" w:hAnsi="Cambria"/>
-                <w:b w:val="0"/>
-                <w:bCs w:val="0"/>
-              </w:rPr>
-            </w:pPr>
-            <w:r>
-              <w:rPr>
-                <w:rFonts w:ascii="Cambria" w:hAnsi="Cambria"/>
-              </w:rPr>
-              <w:t>Nombre</w:t>
-            </w:r>
-          </w:p>
-          <w:p>
-            <w:pPr>
-              <w:rPr>
-                <w:rFonts w:ascii="Cambria" w:hAnsi="Cambria"/>
-              </w:rPr>
-            </w:pPr>
-          </w:p>
-        </w:tc>
-        <w:tc>
-          <w:tcPr>
-            <w:tcW w:w="7523" w:type="dxa"/>
-          </w:tcPr>
-          <w:p>
-            <w:pPr>
-              <w:cnfStyle w:val="100000000000" w:firstRow="1" w:lastRow="0" w:firstColumn="0" w:lastColumn="0" w:oddVBand="0" w:evenVBand="0" w:oddHBand="0" w:evenHBand="0" w:firstRowFirstColumn="0" w:firstRowLastColumn="0" w:lastRowFirstColumn="0" w:lastRowLastColumn="0"/>
-              <w:rPr>
-                <w:rFonts w:ascii="Cambria" w:hAnsi="Cambria"/>
-              </w:rPr>
-            </w:pPr>
-            <w:r>
-              <w:rPr>
-                <w:rFonts w:ascii="Cambria" w:hAnsi="Cambria"/>
-              </w:rPr>
-              <w:t>Registro de</w:t>
-            </w:r>
-            <w:r>
-              <w:rPr>
-                <w:rFonts w:ascii="Cambria" w:hAnsi="Cambria"/>
-              </w:rPr>
-              <w:t xml:space="preserve"> clientes</w:t>
-            </w:r>
-          </w:p>
-        </w:tc>
-      </w:tr>
-      <w:tr>
-        <w:trPr>
-          <w:cnfStyle w:val="000000100000" w:firstRow="0" w:lastRow="0" w:firstColumn="0" w:lastColumn="0" w:oddVBand="0" w:evenVBand="0" w:oddHBand="1" w:evenHBand="0" w:firstRowFirstColumn="0" w:firstRowLastColumn="0" w:lastRowFirstColumn="0" w:lastRowLastColumn="0"/>
-        </w:trPr>
-        <w:tc>
-          <w:tcPr>
-            <w:cnfStyle w:val="001000000000" w:firstRow="0" w:lastRow="0" w:firstColumn="1" w:lastColumn="0" w:oddVBand="0" w:evenVBand="0" w:oddHBand="0" w:evenHBand="0" w:firstRowFirstColumn="0" w:firstRowLastColumn="0" w:lastRowFirstColumn="0" w:lastRowLastColumn="0"/>
-            <w:tcW w:w="2547" w:type="dxa"/>
-          </w:tcPr>
-          <w:p>
-            <w:pPr>
-              <w:rPr>
-                <w:rFonts w:ascii="Cambria" w:hAnsi="Cambria"/>
-                <w:b w:val="0"/>
-                <w:bCs w:val="0"/>
-              </w:rPr>
-            </w:pPr>
-            <w:r>
-              <w:rPr>
-                <w:rFonts w:ascii="Cambria" w:hAnsi="Cambria"/>
-              </w:rPr>
-              <w:t>Actores</w:t>
-            </w:r>
-          </w:p>
-          <w:p>
-            <w:pPr>
-              <w:rPr>
-                <w:rFonts w:ascii="Cambria" w:hAnsi="Cambria"/>
-              </w:rPr>
-            </w:pPr>
-          </w:p>
-        </w:tc>
-        <w:tc>
-          <w:tcPr>
-            <w:tcW w:w="7523" w:type="dxa"/>
-          </w:tcPr>
-          <w:p>
-            <w:pPr>
-              <w:cnfStyle w:val="000000100000" w:firstRow="0" w:lastRow="0" w:firstColumn="0" w:lastColumn="0" w:oddVBand="0" w:evenVBand="0" w:oddHBand="1" w:evenHBand="0" w:firstRowFirstColumn="0" w:firstRowLastColumn="0" w:lastRowFirstColumn="0" w:lastRowLastColumn="0"/>
-              <w:rPr>
-                <w:rFonts w:ascii="Cambria" w:hAnsi="Cambria"/>
-              </w:rPr>
-            </w:pPr>
-            <w:r>
-              <w:rPr>
-                <w:rFonts w:ascii="Cambria" w:hAnsi="Cambria"/>
-              </w:rPr>
-              <w:t>Administrador</w:t>
-            </w:r>
-          </w:p>
-        </w:tc>
-      </w:tr>
-      <w:tr>
-        <w:tc>
-          <w:tcPr>
-            <w:cnfStyle w:val="001000000000" w:firstRow="0" w:lastRow="0" w:firstColumn="1" w:lastColumn="0" w:oddVBand="0" w:evenVBand="0" w:oddHBand="0" w:evenHBand="0" w:firstRowFirstColumn="0" w:firstRowLastColumn="0" w:lastRowFirstColumn="0" w:lastRowLastColumn="0"/>
-            <w:tcW w:w="2547" w:type="dxa"/>
-          </w:tcPr>
-          <w:p>
-            <w:pPr>
-              <w:rPr>
-                <w:rFonts w:ascii="Cambria" w:hAnsi="Cambria"/>
-                <w:b w:val="0"/>
-                <w:bCs w:val="0"/>
-              </w:rPr>
-            </w:pPr>
-            <w:r>
-              <w:rPr>
-                <w:rFonts w:ascii="Cambria" w:hAnsi="Cambria"/>
-              </w:rPr>
-              <w:t>Suposiciones</w:t>
-            </w:r>
-          </w:p>
-          <w:p>
-            <w:pPr>
-              <w:rPr>
-                <w:rFonts w:ascii="Cambria" w:hAnsi="Cambria"/>
-              </w:rPr>
-            </w:pPr>
-          </w:p>
-        </w:tc>
-        <w:tc>
-          <w:tcPr>
-            <w:tcW w:w="7523" w:type="dxa"/>
-          </w:tcPr>
-          <w:p>
-            <w:pPr>
-              <w:jc w:val="both"/>
-              <w:cnfStyle w:val="000000000000" w:firstRow="0" w:lastRow="0" w:firstColumn="0" w:lastColumn="0" w:oddVBand="0" w:evenVBand="0" w:oddHBand="0" w:evenHBand="0" w:firstRowFirstColumn="0" w:firstRowLastColumn="0" w:lastRowFirstColumn="0" w:lastRowLastColumn="0"/>
-              <w:rPr>
-                <w:rFonts w:ascii="Cambria" w:hAnsi="Cambria"/>
-              </w:rPr>
-            </w:pPr>
-            <w:r>
-              <w:rPr>
-                <w:rFonts w:ascii="Cambria" w:hAnsi="Cambria"/>
-              </w:rPr>
-              <w:t>El usuario se ha logueado o iniciado sesión</w:t>
-            </w:r>
-            <w:r>
-              <w:rPr>
-                <w:rFonts w:ascii="Cambria" w:hAnsi="Cambria"/>
-              </w:rPr>
-              <w:t xml:space="preserve"> con éxito</w:t>
-            </w:r>
-          </w:p>
-        </w:tc>
-      </w:tr>
-      <w:tr>
-        <w:trPr>
-          <w:cnfStyle w:val="000000100000" w:firstRow="0" w:lastRow="0" w:firstColumn="0" w:lastColumn="0" w:oddVBand="0" w:evenVBand="0" w:oddHBand="1" w:evenHBand="0" w:firstRowFirstColumn="0" w:firstRowLastColumn="0" w:lastRowFirstColumn="0" w:lastRowLastColumn="0"/>
-        </w:trPr>
-        <w:tc>
-          <w:tcPr>
-            <w:cnfStyle w:val="001000000000" w:firstRow="0" w:lastRow="0" w:firstColumn="1" w:lastColumn="0" w:oddVBand="0" w:evenVBand="0" w:oddHBand="0" w:evenHBand="0" w:firstRowFirstColumn="0" w:firstRowLastColumn="0" w:lastRowFirstColumn="0" w:lastRowLastColumn="0"/>
-            <w:tcW w:w="2547" w:type="dxa"/>
-          </w:tcPr>
-          <w:p>
-            <w:pPr>
-              <w:rPr>
-                <w:rFonts w:ascii="Cambria" w:hAnsi="Cambria"/>
-              </w:rPr>
-            </w:pPr>
-            <w:r>
-              <w:rPr>
-                <w:rFonts w:ascii="Cambria" w:hAnsi="Cambria"/>
-              </w:rPr>
-              <w:t>Precondiciones</w:t>
-            </w:r>
-          </w:p>
-        </w:tc>
-        <w:tc>
-          <w:tcPr>
-            <w:tcW w:w="7523" w:type="dxa"/>
-          </w:tcPr>
-          <w:p>
-            <w:pPr>
-              <w:jc w:val="both"/>
-              <w:cnfStyle w:val="000000100000" w:firstRow="0" w:lastRow="0" w:firstColumn="0" w:lastColumn="0" w:oddVBand="0" w:evenVBand="0" w:oddHBand="1" w:evenHBand="0" w:firstRowFirstColumn="0" w:firstRowLastColumn="0" w:lastRowFirstColumn="0" w:lastRowLastColumn="0"/>
-              <w:rPr>
-                <w:rFonts w:ascii="Cambria" w:hAnsi="Cambria"/>
-              </w:rPr>
-            </w:pPr>
-            <w:r>
-              <w:rPr>
-                <w:rFonts w:ascii="Cambria" w:hAnsi="Cambria"/>
-              </w:rPr>
-              <w:t>El usuario tiene permisos de administrador</w:t>
-            </w:r>
-          </w:p>
-          <w:p>
-            <w:pPr>
-              <w:jc w:val="both"/>
-              <w:cnfStyle w:val="000000100000" w:firstRow="0" w:lastRow="0" w:firstColumn="0" w:lastColumn="0" w:oddVBand="0" w:evenVBand="0" w:oddHBand="1" w:evenHBand="0" w:firstRowFirstColumn="0" w:firstRowLastColumn="0" w:lastRowFirstColumn="0" w:lastRowLastColumn="0"/>
-              <w:rPr>
-                <w:rFonts w:ascii="Cambria" w:hAnsi="Cambria"/>
-              </w:rPr>
-            </w:pPr>
-          </w:p>
-        </w:tc>
-      </w:tr>
-      <w:tr>
-        <w:tc>
-          <w:tcPr>
-            <w:cnfStyle w:val="001000000000" w:firstRow="0" w:lastRow="0" w:firstColumn="1" w:lastColumn="0" w:oddVBand="0" w:evenVBand="0" w:oddHBand="0" w:evenHBand="0" w:firstRowFirstColumn="0" w:firstRowLastColumn="0" w:lastRowFirstColumn="0" w:lastRowLastColumn="0"/>
-            <w:tcW w:w="2547" w:type="dxa"/>
-          </w:tcPr>
-          <w:p>
-            <w:pPr>
-              <w:rPr>
-                <w:rFonts w:ascii="Cambria" w:hAnsi="Cambria"/>
-                <w:b w:val="0"/>
-                <w:bCs w:val="0"/>
-              </w:rPr>
-            </w:pPr>
-            <w:r>
-              <w:rPr>
-                <w:rFonts w:ascii="Cambria" w:hAnsi="Cambria"/>
-              </w:rPr>
-              <w:t>Inicio</w:t>
-            </w:r>
-          </w:p>
-          <w:p>
-            <w:pPr>
-              <w:rPr>
-                <w:rFonts w:ascii="Cambria" w:hAnsi="Cambria"/>
-              </w:rPr>
-            </w:pPr>
-          </w:p>
-        </w:tc>
-        <w:tc>
-          <w:tcPr>
-            <w:tcW w:w="7523" w:type="dxa"/>
-          </w:tcPr>
-          <w:p>
-            <w:pPr>
-              <w:jc w:val="both"/>
-              <w:cnfStyle w:val="000000000000" w:firstRow="0" w:lastRow="0" w:firstColumn="0" w:lastColumn="0" w:oddVBand="0" w:evenVBand="0" w:oddHBand="0" w:evenHBand="0" w:firstRowFirstColumn="0" w:firstRowLastColumn="0" w:lastRowFirstColumn="0" w:lastRowLastColumn="0"/>
-              <w:rPr>
-                <w:rFonts w:ascii="Cambria" w:hAnsi="Cambria"/>
-              </w:rPr>
-            </w:pPr>
-            <w:r>
-              <w:rPr>
-                <w:rFonts w:ascii="Cambria" w:hAnsi="Cambria"/>
-              </w:rPr>
-              <w:t xml:space="preserve">El </w:t>
-            </w:r>
-            <w:r>
-              <w:rPr>
-                <w:rFonts w:ascii="Cambria" w:hAnsi="Cambria"/>
-              </w:rPr>
-              <w:t>administrador</w:t>
-            </w:r>
-            <w:r>
-              <w:rPr>
-                <w:rFonts w:ascii="Cambria" w:hAnsi="Cambria"/>
-              </w:rPr>
-              <w:t xml:space="preserve"> </w:t>
-            </w:r>
-            <w:r>
-              <w:rPr>
-                <w:rFonts w:ascii="Cambria" w:hAnsi="Cambria"/>
-              </w:rPr>
-              <w:t xml:space="preserve">entra al apartado </w:t>
-            </w:r>
-            <w:r>
-              <w:rPr>
-                <w:rFonts w:ascii="Cambria" w:hAnsi="Cambria"/>
-              </w:rPr>
-              <w:t>de clientes</w:t>
-            </w:r>
-          </w:p>
-        </w:tc>
-      </w:tr>
-      <w:tr>
-        <w:trPr>
-          <w:cnfStyle w:val="000000100000" w:firstRow="0" w:lastRow="0" w:firstColumn="0" w:lastColumn="0" w:oddVBand="0" w:evenVBand="0" w:oddHBand="1" w:evenHBand="0" w:firstRowFirstColumn="0" w:firstRowLastColumn="0" w:lastRowFirstColumn="0" w:lastRowLastColumn="0"/>
-        </w:trPr>
-        <w:tc>
-          <w:tcPr>
-            <w:cnfStyle w:val="001000000000" w:firstRow="0" w:lastRow="0" w:firstColumn="1" w:lastColumn="0" w:oddVBand="0" w:evenVBand="0" w:oddHBand="0" w:evenHBand="0" w:firstRowFirstColumn="0" w:firstRowLastColumn="0" w:lastRowFirstColumn="0" w:lastRowLastColumn="0"/>
-            <w:tcW w:w="2547" w:type="dxa"/>
-          </w:tcPr>
-          <w:p>
-            <w:pPr>
-              <w:rPr>
-                <w:rFonts w:ascii="Cambria" w:hAnsi="Cambria"/>
-              </w:rPr>
-            </w:pPr>
-            <w:r>
-              <w:rPr>
-                <w:rFonts w:ascii="Cambria" w:hAnsi="Cambria"/>
-              </w:rPr>
-              <w:t>Flujo de actividades</w:t>
-            </w:r>
-          </w:p>
-        </w:tc>
-        <w:tc>
-          <w:tcPr>
-            <w:tcW w:w="7523" w:type="dxa"/>
-          </w:tcPr>
-          <w:p>
-            <w:pPr>
-              <w:pStyle w:val="Prrafodelista"/>
-              <w:numPr>
-                <w:ilvl w:val="0"/>
-                <w:numId w:val="5"/>
-              </w:numPr>
-              <w:jc w:val="both"/>
-              <w:cnfStyle w:val="000000100000" w:firstRow="0" w:lastRow="0" w:firstColumn="0" w:lastColumn="0" w:oddVBand="0" w:evenVBand="0" w:oddHBand="1" w:evenHBand="0" w:firstRowFirstColumn="0" w:firstRowLastColumn="0" w:lastRowFirstColumn="0" w:lastRowLastColumn="0"/>
-              <w:rPr>
-                <w:rFonts w:ascii="Cambria" w:hAnsi="Cambria"/>
-              </w:rPr>
-            </w:pPr>
-            <w:r>
-              <w:rPr>
-                <w:rFonts w:ascii="Cambria" w:hAnsi="Cambria"/>
-              </w:rPr>
-              <w:t>Visualiza una lista con los clientes registrados en la base de datos</w:t>
-            </w:r>
-          </w:p>
-          <w:p>
-            <w:pPr>
-              <w:pStyle w:val="Prrafodelista"/>
-              <w:numPr>
-                <w:ilvl w:val="0"/>
-                <w:numId w:val="5"/>
-              </w:numPr>
-              <w:jc w:val="both"/>
-              <w:cnfStyle w:val="000000100000" w:firstRow="0" w:lastRow="0" w:firstColumn="0" w:lastColumn="0" w:oddVBand="0" w:evenVBand="0" w:oddHBand="1" w:evenHBand="0" w:firstRowFirstColumn="0" w:firstRowLastColumn="0" w:lastRowFirstColumn="0" w:lastRowLastColumn="0"/>
-              <w:rPr>
-                <w:rFonts w:ascii="Cambria" w:hAnsi="Cambria"/>
-              </w:rPr>
-            </w:pPr>
-            <w:r>
-              <w:rPr>
-                <w:rFonts w:ascii="Cambria" w:hAnsi="Cambria"/>
-              </w:rPr>
-              <w:t>Da click sobre el botón para agregar un nuevo usuario o cliente</w:t>
-            </w:r>
-          </w:p>
-          <w:p>
-            <w:pPr>
-              <w:pStyle w:val="Prrafodelista"/>
-              <w:numPr>
-                <w:ilvl w:val="0"/>
-                <w:numId w:val="5"/>
-              </w:numPr>
-              <w:jc w:val="both"/>
-              <w:cnfStyle w:val="000000100000" w:firstRow="0" w:lastRow="0" w:firstColumn="0" w:lastColumn="0" w:oddVBand="0" w:evenVBand="0" w:oddHBand="1" w:evenHBand="0" w:firstRowFirstColumn="0" w:firstRowLastColumn="0" w:lastRowFirstColumn="0" w:lastRowLastColumn="0"/>
-              <w:rPr>
-                <w:rFonts w:ascii="Cambria" w:hAnsi="Cambria"/>
-              </w:rPr>
-            </w:pPr>
-            <w:r>
-              <w:rPr>
-                <w:rFonts w:ascii="Cambria" w:hAnsi="Cambria"/>
-              </w:rPr>
-              <w:t>Se despliega el formulario de registro</w:t>
-            </w:r>
-          </w:p>
-          <w:p>
-            <w:pPr>
-              <w:pStyle w:val="Prrafodelista"/>
-              <w:numPr>
-                <w:ilvl w:val="0"/>
-                <w:numId w:val="5"/>
-              </w:numPr>
-              <w:jc w:val="both"/>
-              <w:cnfStyle w:val="000000100000" w:firstRow="0" w:lastRow="0" w:firstColumn="0" w:lastColumn="0" w:oddVBand="0" w:evenVBand="0" w:oddHBand="1" w:evenHBand="0" w:firstRowFirstColumn="0" w:firstRowLastColumn="0" w:lastRowFirstColumn="0" w:lastRowLastColumn="0"/>
-              <w:rPr>
-                <w:rFonts w:ascii="Cambria" w:hAnsi="Cambria"/>
-              </w:rPr>
-            </w:pPr>
-            <w:r>
-              <w:rPr>
-                <w:rFonts w:ascii="Cambria" w:hAnsi="Cambria"/>
-              </w:rPr>
-              <w:t xml:space="preserve">Introduce los </w:t>
-            </w:r>
-            <w:r>
-              <w:rPr>
-                <w:rFonts w:ascii="Cambria" w:hAnsi="Cambria"/>
-              </w:rPr>
-              <w:t>datos</w:t>
-            </w:r>
-            <w:r>
-              <w:rPr>
-                <w:rFonts w:ascii="Cambria" w:hAnsi="Cambria"/>
-              </w:rPr>
-              <w:t xml:space="preserve"> en los respectivos campos</w:t>
-            </w:r>
-          </w:p>
-          <w:p>
-            <w:pPr>
-              <w:pStyle w:val="Prrafodelista"/>
-              <w:numPr>
-                <w:ilvl w:val="0"/>
-                <w:numId w:val="5"/>
-              </w:numPr>
-              <w:jc w:val="both"/>
-              <w:cnfStyle w:val="000000100000" w:firstRow="0" w:lastRow="0" w:firstColumn="0" w:lastColumn="0" w:oddVBand="0" w:evenVBand="0" w:oddHBand="1" w:evenHBand="0" w:firstRowFirstColumn="0" w:firstRowLastColumn="0" w:lastRowFirstColumn="0" w:lastRowLastColumn="0"/>
-              <w:rPr>
-                <w:rFonts w:ascii="Cambria" w:hAnsi="Cambria"/>
-              </w:rPr>
-            </w:pPr>
-            <w:r>
-              <w:rPr>
-                <w:rFonts w:ascii="Cambria" w:hAnsi="Cambria"/>
-              </w:rPr>
-              <w:t>Hace click sobre aceptar</w:t>
-            </w:r>
-          </w:p>
-        </w:tc>
-      </w:tr>
-      <w:tr>
-        <w:tc>
-          <w:tcPr>
-            <w:cnfStyle w:val="001000000000" w:firstRow="0" w:lastRow="0" w:firstColumn="1" w:lastColumn="0" w:oddVBand="0" w:evenVBand="0" w:oddHBand="0" w:evenHBand="0" w:firstRowFirstColumn="0" w:firstRowLastColumn="0" w:lastRowFirstColumn="0" w:lastRowLastColumn="0"/>
-            <w:tcW w:w="2547" w:type="dxa"/>
-          </w:tcPr>
-          <w:p>
-            <w:pPr>
-              <w:rPr>
-                <w:rFonts w:ascii="Cambria" w:hAnsi="Cambria"/>
-                <w:b w:val="0"/>
-                <w:bCs w:val="0"/>
-              </w:rPr>
-            </w:pPr>
-            <w:r>
-              <w:rPr>
-                <w:rFonts w:ascii="Cambria" w:hAnsi="Cambria"/>
-              </w:rPr>
-              <w:t>Postcondición</w:t>
-            </w:r>
-          </w:p>
-          <w:p>
-            <w:pPr>
-              <w:rPr>
-                <w:rFonts w:ascii="Cambria" w:hAnsi="Cambria"/>
-              </w:rPr>
-            </w:pPr>
-          </w:p>
-        </w:tc>
-        <w:tc>
-          <w:tcPr>
-            <w:tcW w:w="7523" w:type="dxa"/>
-          </w:tcPr>
-          <w:p>
-            <w:pPr>
-              <w:jc w:val="both"/>
-              <w:cnfStyle w:val="000000000000" w:firstRow="0" w:lastRow="0" w:firstColumn="0" w:lastColumn="0" w:oddVBand="0" w:evenVBand="0" w:oddHBand="0" w:evenHBand="0" w:firstRowFirstColumn="0" w:firstRowLastColumn="0" w:lastRowFirstColumn="0" w:lastRowLastColumn="0"/>
-              <w:rPr>
-                <w:rFonts w:ascii="Cambria" w:hAnsi="Cambria"/>
-              </w:rPr>
-            </w:pPr>
-            <w:r>
-              <w:rPr>
-                <w:rFonts w:ascii="Cambria" w:hAnsi="Cambria"/>
-              </w:rPr>
-              <w:t xml:space="preserve">El </w:t>
-            </w:r>
-            <w:r>
-              <w:rPr>
-                <w:rFonts w:ascii="Cambria" w:hAnsi="Cambria"/>
-              </w:rPr>
-              <w:t xml:space="preserve">nuevo </w:t>
-            </w:r>
-            <w:r>
-              <w:rPr>
-                <w:rFonts w:ascii="Cambria" w:hAnsi="Cambria"/>
-              </w:rPr>
-              <w:t xml:space="preserve">usuario </w:t>
-            </w:r>
-            <w:r>
-              <w:rPr>
-                <w:rFonts w:ascii="Cambria" w:hAnsi="Cambria"/>
-              </w:rPr>
-              <w:t>queda registrado y cuenta con nombre de usuario y contraseña para poder iniciar sesión, entrar al sitio, ver la mercancía y comprar</w:t>
-            </w:r>
-          </w:p>
-        </w:tc>
-      </w:tr>
-    </w:tbl>
-    <w:p>
-      <w:pPr>
-        <w:jc w:val="both"/>
-        <w:rPr>
-          <w:rFonts w:ascii="Cambria" w:hAnsi="Cambria"/>
-        </w:rPr>
-      </w:pPr>
-    </w:p>
-    <w:p>
-      <w:pPr>
-        <w:jc w:val="both"/>
-        <w:rPr>
-          <w:rFonts w:ascii="Cambria" w:hAnsi="Cambria"/>
-        </w:rPr>
-      </w:pPr>
-    </w:p>
-    <w:p>
-      <w:pPr>
-        <w:jc w:val="center"/>
-        <w:rPr>
-          <w:rFonts w:ascii="Cambria" w:hAnsi="Cambria"/>
-        </w:rPr>
-      </w:pPr>
-    </w:p>
-    <w:p>
-      <w:pPr>
-        <w:jc w:val="center"/>
-        <w:rPr>
-          <w:rFonts w:ascii="Cambria" w:hAnsi="Cambria"/>
-        </w:rPr>
-      </w:pPr>
-    </w:p>
-    <w:p>
-      <w:pPr>
-        <w:jc w:val="center"/>
-        <w:rPr>
-          <w:rFonts w:ascii="Cambria" w:hAnsi="Cambria"/>
-        </w:rPr>
-      </w:pPr>
-    </w:p>
-    <w:p>
-      <w:pPr>
-        <w:jc w:val="center"/>
-        <w:rPr>
-          <w:rFonts w:ascii="Cambria" w:hAnsi="Cambria"/>
-        </w:rPr>
-      </w:pPr>
-    </w:p>
-    <w:p>
-      <w:pPr>
-        <w:jc w:val="center"/>
-        <w:rPr>
-          <w:rFonts w:ascii="Cambria" w:hAnsi="Cambria"/>
-        </w:rPr>
-      </w:pPr>
-    </w:p>
-    <w:p>
-      <w:pPr>
-        <w:jc w:val="center"/>
-        <w:rPr>
-          <w:rFonts w:ascii="Cambria" w:hAnsi="Cambria"/>
-        </w:rPr>
-      </w:pPr>
-    </w:p>
-    <w:p>
-      <w:pPr>
-        <w:jc w:val="center"/>
-        <w:rPr>
-          <w:rFonts w:ascii="Cambria" w:hAnsi="Cambria"/>
-        </w:rPr>
-      </w:pPr>
-    </w:p>
-    <w:p>
-      <w:pPr>
-        <w:jc w:val="center"/>
-        <w:rPr>
-          <w:rFonts w:ascii="Cambria" w:hAnsi="Cambria"/>
-        </w:rPr>
-      </w:pPr>
-    </w:p>
-    <w:p>
-      <w:pPr>
-        <w:jc w:val="center"/>
-        <w:rPr>
-          <w:rFonts w:ascii="Cambria" w:hAnsi="Cambria"/>
-        </w:rPr>
-      </w:pPr>
-    </w:p>
-    <w:p>
-      <w:pPr>
-        <w:jc w:val="center"/>
-        <w:rPr>
-          <w:rFonts w:ascii="Cambria" w:hAnsi="Cambria"/>
-        </w:rPr>
-      </w:pPr>
-    </w:p>
-    <w:p>
-      <w:pPr>
-        <w:jc w:val="center"/>
-        <w:rPr>
-          <w:rFonts w:ascii="Cambria" w:hAnsi="Cambria"/>
-        </w:rPr>
-      </w:pPr>
-    </w:p>
-    <w:p>
-      <w:pPr>
-        <w:jc w:val="center"/>
-        <w:rPr>
-          <w:rFonts w:ascii="Cambria" w:hAnsi="Cambria"/>
-        </w:rPr>
-      </w:pPr>
-    </w:p>
-    <w:p>
-      <w:pPr>
-        <w:jc w:val="center"/>
-        <w:rPr>
-          <w:rFonts w:ascii="Cambria" w:hAnsi="Cambria"/>
-        </w:rPr>
-      </w:pPr>
-    </w:p>
-    <w:p>
-      <w:pPr>
-        <w:jc w:val="center"/>
-        <w:rPr>
-          <w:rFonts w:ascii="Cambria" w:hAnsi="Cambria"/>
-        </w:rPr>
-      </w:pPr>
-    </w:p>
-    <w:p>
-      <w:pPr>
-        <w:jc w:val="center"/>
-        <w:rPr>
-          <w:rFonts w:ascii="Cambria" w:hAnsi="Cambria"/>
-        </w:rPr>
-      </w:pPr>
-    </w:p>
-    <w:p>
-      <w:pPr>
-        <w:jc w:val="center"/>
-        <w:rPr>
-          <w:rFonts w:ascii="Cambria" w:hAnsi="Cambria"/>
-        </w:rPr>
-      </w:pPr>
-    </w:p>
-    <w:p>
-      <w:pPr>
-        <w:jc w:val="center"/>
-        <w:rPr>
-          <w:rFonts w:ascii="Cambria" w:hAnsi="Cambria"/>
-        </w:rPr>
-      </w:pPr>
-    </w:p>
-    <w:p>
-      <w:pPr>
-        <w:jc w:val="center"/>
-        <w:rPr>
-          <w:rFonts w:ascii="Cambria" w:hAnsi="Cambria"/>
-        </w:rPr>
-      </w:pPr>
-    </w:p>
-    <w:p>
-      <w:pPr>
-        <w:jc w:val="center"/>
-        <w:rPr>
-          <w:rFonts w:ascii="Cambria" w:hAnsi="Cambria"/>
-        </w:rPr>
-      </w:pPr>
-    </w:p>
-    <w:p>
-      <w:pPr>
-        <w:jc w:val="center"/>
         <w:rPr>
           <w:rFonts w:ascii="Cambria" w:hAnsi="Cambria"/>
         </w:rPr>
@@ -4740,6 +4289,528 @@
         </w:rPr>
       </w:pPr>
     </w:p>
+    <w:tbl>
+      <w:tblPr>
+        <w:tblStyle w:val="Tablaconcuadrcula5oscura-nfasis1"/>
+        <w:tblW w:w="0" w:type="auto"/>
+        <w:tblLook w:val="04A0" w:firstRow="1" w:lastRow="0" w:firstColumn="1" w:lastColumn="0" w:noHBand="0" w:noVBand="1"/>
+      </w:tblPr>
+      <w:tblGrid>
+        <w:gridCol w:w="2547"/>
+        <w:gridCol w:w="7523"/>
+      </w:tblGrid>
+      <w:tr>
+        <w:trPr>
+          <w:cnfStyle w:val="100000000000" w:firstRow="1" w:lastRow="0" w:firstColumn="0" w:lastColumn="0" w:oddVBand="0" w:evenVBand="0" w:oddHBand="0" w:evenHBand="0" w:firstRowFirstColumn="0" w:firstRowLastColumn="0" w:lastRowFirstColumn="0" w:lastRowLastColumn="0"/>
+        </w:trPr>
+        <w:tc>
+          <w:tcPr>
+            <w:cnfStyle w:val="001000000000" w:firstRow="0" w:lastRow="0" w:firstColumn="1" w:lastColumn="0" w:oddVBand="0" w:evenVBand="0" w:oddHBand="0" w:evenHBand="0" w:firstRowFirstColumn="0" w:firstRowLastColumn="0" w:lastRowFirstColumn="0" w:lastRowLastColumn="0"/>
+            <w:tcW w:w="2547" w:type="dxa"/>
+          </w:tcPr>
+          <w:p>
+            <w:pPr>
+              <w:rPr>
+                <w:rFonts w:ascii="Cambria" w:hAnsi="Cambria"/>
+                <w:b w:val="0"/>
+                <w:bCs w:val="0"/>
+              </w:rPr>
+            </w:pPr>
+            <w:r>
+              <w:rPr>
+                <w:rFonts w:ascii="Cambria" w:hAnsi="Cambria"/>
+              </w:rPr>
+              <w:lastRenderedPageBreak/>
+              <w:t>Nombre</w:t>
+            </w:r>
+          </w:p>
+          <w:p>
+            <w:pPr>
+              <w:rPr>
+                <w:rFonts w:ascii="Cambria" w:hAnsi="Cambria"/>
+              </w:rPr>
+            </w:pPr>
+          </w:p>
+        </w:tc>
+        <w:tc>
+          <w:tcPr>
+            <w:tcW w:w="7523" w:type="dxa"/>
+          </w:tcPr>
+          <w:p>
+            <w:pPr>
+              <w:cnfStyle w:val="100000000000" w:firstRow="1" w:lastRow="0" w:firstColumn="0" w:lastColumn="0" w:oddVBand="0" w:evenVBand="0" w:oddHBand="0" w:evenHBand="0" w:firstRowFirstColumn="0" w:firstRowLastColumn="0" w:lastRowFirstColumn="0" w:lastRowLastColumn="0"/>
+              <w:rPr>
+                <w:rFonts w:ascii="Cambria" w:hAnsi="Cambria"/>
+              </w:rPr>
+            </w:pPr>
+            <w:r>
+              <w:rPr>
+                <w:rFonts w:ascii="Cambria" w:hAnsi="Cambria"/>
+              </w:rPr>
+              <w:t>Registro de clientes</w:t>
+            </w:r>
+          </w:p>
+        </w:tc>
+      </w:tr>
+      <w:tr>
+        <w:trPr>
+          <w:cnfStyle w:val="000000100000" w:firstRow="0" w:lastRow="0" w:firstColumn="0" w:lastColumn="0" w:oddVBand="0" w:evenVBand="0" w:oddHBand="1" w:evenHBand="0" w:firstRowFirstColumn="0" w:firstRowLastColumn="0" w:lastRowFirstColumn="0" w:lastRowLastColumn="0"/>
+        </w:trPr>
+        <w:tc>
+          <w:tcPr>
+            <w:cnfStyle w:val="001000000000" w:firstRow="0" w:lastRow="0" w:firstColumn="1" w:lastColumn="0" w:oddVBand="0" w:evenVBand="0" w:oddHBand="0" w:evenHBand="0" w:firstRowFirstColumn="0" w:firstRowLastColumn="0" w:lastRowFirstColumn="0" w:lastRowLastColumn="0"/>
+            <w:tcW w:w="2547" w:type="dxa"/>
+          </w:tcPr>
+          <w:p>
+            <w:pPr>
+              <w:rPr>
+                <w:rFonts w:ascii="Cambria" w:hAnsi="Cambria"/>
+                <w:b w:val="0"/>
+                <w:bCs w:val="0"/>
+              </w:rPr>
+            </w:pPr>
+            <w:r>
+              <w:rPr>
+                <w:rFonts w:ascii="Cambria" w:hAnsi="Cambria"/>
+              </w:rPr>
+              <w:t>Actores</w:t>
+            </w:r>
+          </w:p>
+          <w:p>
+            <w:pPr>
+              <w:rPr>
+                <w:rFonts w:ascii="Cambria" w:hAnsi="Cambria"/>
+              </w:rPr>
+            </w:pPr>
+          </w:p>
+        </w:tc>
+        <w:tc>
+          <w:tcPr>
+            <w:tcW w:w="7523" w:type="dxa"/>
+          </w:tcPr>
+          <w:p>
+            <w:pPr>
+              <w:cnfStyle w:val="000000100000" w:firstRow="0" w:lastRow="0" w:firstColumn="0" w:lastColumn="0" w:oddVBand="0" w:evenVBand="0" w:oddHBand="1" w:evenHBand="0" w:firstRowFirstColumn="0" w:firstRowLastColumn="0" w:lastRowFirstColumn="0" w:lastRowLastColumn="0"/>
+              <w:rPr>
+                <w:rFonts w:ascii="Cambria" w:hAnsi="Cambria"/>
+              </w:rPr>
+            </w:pPr>
+            <w:r>
+              <w:rPr>
+                <w:rFonts w:ascii="Cambria" w:hAnsi="Cambria"/>
+              </w:rPr>
+              <w:t>Administrador</w:t>
+            </w:r>
+          </w:p>
+        </w:tc>
+      </w:tr>
+      <w:tr>
+        <w:tc>
+          <w:tcPr>
+            <w:cnfStyle w:val="001000000000" w:firstRow="0" w:lastRow="0" w:firstColumn="1" w:lastColumn="0" w:oddVBand="0" w:evenVBand="0" w:oddHBand="0" w:evenHBand="0" w:firstRowFirstColumn="0" w:firstRowLastColumn="0" w:lastRowFirstColumn="0" w:lastRowLastColumn="0"/>
+            <w:tcW w:w="2547" w:type="dxa"/>
+          </w:tcPr>
+          <w:p>
+            <w:pPr>
+              <w:rPr>
+                <w:rFonts w:ascii="Cambria" w:hAnsi="Cambria"/>
+                <w:b w:val="0"/>
+                <w:bCs w:val="0"/>
+              </w:rPr>
+            </w:pPr>
+            <w:r>
+              <w:rPr>
+                <w:rFonts w:ascii="Cambria" w:hAnsi="Cambria"/>
+              </w:rPr>
+              <w:t>Suposiciones</w:t>
+            </w:r>
+          </w:p>
+          <w:p>
+            <w:pPr>
+              <w:rPr>
+                <w:rFonts w:ascii="Cambria" w:hAnsi="Cambria"/>
+              </w:rPr>
+            </w:pPr>
+          </w:p>
+        </w:tc>
+        <w:tc>
+          <w:tcPr>
+            <w:tcW w:w="7523" w:type="dxa"/>
+          </w:tcPr>
+          <w:p>
+            <w:pPr>
+              <w:jc w:val="both"/>
+              <w:cnfStyle w:val="000000000000" w:firstRow="0" w:lastRow="0" w:firstColumn="0" w:lastColumn="0" w:oddVBand="0" w:evenVBand="0" w:oddHBand="0" w:evenHBand="0" w:firstRowFirstColumn="0" w:firstRowLastColumn="0" w:lastRowFirstColumn="0" w:lastRowLastColumn="0"/>
+              <w:rPr>
+                <w:rFonts w:ascii="Cambria" w:hAnsi="Cambria"/>
+              </w:rPr>
+            </w:pPr>
+            <w:r>
+              <w:rPr>
+                <w:rFonts w:ascii="Cambria" w:hAnsi="Cambria"/>
+              </w:rPr>
+              <w:t xml:space="preserve">El usuario se ha </w:t>
+            </w:r>
+            <w:proofErr w:type="spellStart"/>
+            <w:r>
+              <w:rPr>
+                <w:rFonts w:ascii="Cambria" w:hAnsi="Cambria"/>
+              </w:rPr>
+              <w:t>logueado</w:t>
+            </w:r>
+            <w:proofErr w:type="spellEnd"/>
+            <w:r>
+              <w:rPr>
+                <w:rFonts w:ascii="Cambria" w:hAnsi="Cambria"/>
+              </w:rPr>
+              <w:t xml:space="preserve"> o iniciado sesión con éxito</w:t>
+            </w:r>
+          </w:p>
+        </w:tc>
+      </w:tr>
+      <w:tr>
+        <w:trPr>
+          <w:cnfStyle w:val="000000100000" w:firstRow="0" w:lastRow="0" w:firstColumn="0" w:lastColumn="0" w:oddVBand="0" w:evenVBand="0" w:oddHBand="1" w:evenHBand="0" w:firstRowFirstColumn="0" w:firstRowLastColumn="0" w:lastRowFirstColumn="0" w:lastRowLastColumn="0"/>
+        </w:trPr>
+        <w:tc>
+          <w:tcPr>
+            <w:cnfStyle w:val="001000000000" w:firstRow="0" w:lastRow="0" w:firstColumn="1" w:lastColumn="0" w:oddVBand="0" w:evenVBand="0" w:oddHBand="0" w:evenHBand="0" w:firstRowFirstColumn="0" w:firstRowLastColumn="0" w:lastRowFirstColumn="0" w:lastRowLastColumn="0"/>
+            <w:tcW w:w="2547" w:type="dxa"/>
+          </w:tcPr>
+          <w:p>
+            <w:pPr>
+              <w:rPr>
+                <w:rFonts w:ascii="Cambria" w:hAnsi="Cambria"/>
+              </w:rPr>
+            </w:pPr>
+            <w:r>
+              <w:rPr>
+                <w:rFonts w:ascii="Cambria" w:hAnsi="Cambria"/>
+              </w:rPr>
+              <w:t>Precondiciones</w:t>
+            </w:r>
+          </w:p>
+        </w:tc>
+        <w:tc>
+          <w:tcPr>
+            <w:tcW w:w="7523" w:type="dxa"/>
+          </w:tcPr>
+          <w:p>
+            <w:pPr>
+              <w:jc w:val="both"/>
+              <w:cnfStyle w:val="000000100000" w:firstRow="0" w:lastRow="0" w:firstColumn="0" w:lastColumn="0" w:oddVBand="0" w:evenVBand="0" w:oddHBand="1" w:evenHBand="0" w:firstRowFirstColumn="0" w:firstRowLastColumn="0" w:lastRowFirstColumn="0" w:lastRowLastColumn="0"/>
+              <w:rPr>
+                <w:rFonts w:ascii="Cambria" w:hAnsi="Cambria"/>
+              </w:rPr>
+            </w:pPr>
+            <w:r>
+              <w:rPr>
+                <w:rFonts w:ascii="Cambria" w:hAnsi="Cambria"/>
+              </w:rPr>
+              <w:t>El usuario tiene permisos de administrador</w:t>
+            </w:r>
+          </w:p>
+          <w:p>
+            <w:pPr>
+              <w:jc w:val="both"/>
+              <w:cnfStyle w:val="000000100000" w:firstRow="0" w:lastRow="0" w:firstColumn="0" w:lastColumn="0" w:oddVBand="0" w:evenVBand="0" w:oddHBand="1" w:evenHBand="0" w:firstRowFirstColumn="0" w:firstRowLastColumn="0" w:lastRowFirstColumn="0" w:lastRowLastColumn="0"/>
+              <w:rPr>
+                <w:rFonts w:ascii="Cambria" w:hAnsi="Cambria"/>
+              </w:rPr>
+            </w:pPr>
+          </w:p>
+        </w:tc>
+      </w:tr>
+      <w:tr>
+        <w:tc>
+          <w:tcPr>
+            <w:cnfStyle w:val="001000000000" w:firstRow="0" w:lastRow="0" w:firstColumn="1" w:lastColumn="0" w:oddVBand="0" w:evenVBand="0" w:oddHBand="0" w:evenHBand="0" w:firstRowFirstColumn="0" w:firstRowLastColumn="0" w:lastRowFirstColumn="0" w:lastRowLastColumn="0"/>
+            <w:tcW w:w="2547" w:type="dxa"/>
+          </w:tcPr>
+          <w:p>
+            <w:pPr>
+              <w:rPr>
+                <w:rFonts w:ascii="Cambria" w:hAnsi="Cambria"/>
+                <w:b w:val="0"/>
+                <w:bCs w:val="0"/>
+              </w:rPr>
+            </w:pPr>
+            <w:r>
+              <w:rPr>
+                <w:rFonts w:ascii="Cambria" w:hAnsi="Cambria"/>
+              </w:rPr>
+              <w:t>Inicio</w:t>
+            </w:r>
+          </w:p>
+          <w:p>
+            <w:pPr>
+              <w:rPr>
+                <w:rFonts w:ascii="Cambria" w:hAnsi="Cambria"/>
+              </w:rPr>
+            </w:pPr>
+          </w:p>
+        </w:tc>
+        <w:tc>
+          <w:tcPr>
+            <w:tcW w:w="7523" w:type="dxa"/>
+          </w:tcPr>
+          <w:p>
+            <w:pPr>
+              <w:jc w:val="both"/>
+              <w:cnfStyle w:val="000000000000" w:firstRow="0" w:lastRow="0" w:firstColumn="0" w:lastColumn="0" w:oddVBand="0" w:evenVBand="0" w:oddHBand="0" w:evenHBand="0" w:firstRowFirstColumn="0" w:firstRowLastColumn="0" w:lastRowFirstColumn="0" w:lastRowLastColumn="0"/>
+              <w:rPr>
+                <w:rFonts w:ascii="Cambria" w:hAnsi="Cambria"/>
+              </w:rPr>
+            </w:pPr>
+            <w:r>
+              <w:rPr>
+                <w:rFonts w:ascii="Cambria" w:hAnsi="Cambria"/>
+              </w:rPr>
+              <w:t>El administrador entra al apartado de clientes</w:t>
+            </w:r>
+          </w:p>
+        </w:tc>
+      </w:tr>
+      <w:tr>
+        <w:trPr>
+          <w:cnfStyle w:val="000000100000" w:firstRow="0" w:lastRow="0" w:firstColumn="0" w:lastColumn="0" w:oddVBand="0" w:evenVBand="0" w:oddHBand="1" w:evenHBand="0" w:firstRowFirstColumn="0" w:firstRowLastColumn="0" w:lastRowFirstColumn="0" w:lastRowLastColumn="0"/>
+        </w:trPr>
+        <w:tc>
+          <w:tcPr>
+            <w:cnfStyle w:val="001000000000" w:firstRow="0" w:lastRow="0" w:firstColumn="1" w:lastColumn="0" w:oddVBand="0" w:evenVBand="0" w:oddHBand="0" w:evenHBand="0" w:firstRowFirstColumn="0" w:firstRowLastColumn="0" w:lastRowFirstColumn="0" w:lastRowLastColumn="0"/>
+            <w:tcW w:w="2547" w:type="dxa"/>
+          </w:tcPr>
+          <w:p>
+            <w:pPr>
+              <w:rPr>
+                <w:rFonts w:ascii="Cambria" w:hAnsi="Cambria"/>
+              </w:rPr>
+            </w:pPr>
+            <w:r>
+              <w:rPr>
+                <w:rFonts w:ascii="Cambria" w:hAnsi="Cambria"/>
+              </w:rPr>
+              <w:t>Flujo de actividades</w:t>
+            </w:r>
+          </w:p>
+        </w:tc>
+        <w:tc>
+          <w:tcPr>
+            <w:tcW w:w="7523" w:type="dxa"/>
+          </w:tcPr>
+          <w:p>
+            <w:pPr>
+              <w:pStyle w:val="Prrafodelista"/>
+              <w:numPr>
+                <w:ilvl w:val="0"/>
+                <w:numId w:val="5"/>
+              </w:numPr>
+              <w:jc w:val="both"/>
+              <w:cnfStyle w:val="000000100000" w:firstRow="0" w:lastRow="0" w:firstColumn="0" w:lastColumn="0" w:oddVBand="0" w:evenVBand="0" w:oddHBand="1" w:evenHBand="0" w:firstRowFirstColumn="0" w:firstRowLastColumn="0" w:lastRowFirstColumn="0" w:lastRowLastColumn="0"/>
+              <w:rPr>
+                <w:rFonts w:ascii="Cambria" w:hAnsi="Cambria"/>
+              </w:rPr>
+            </w:pPr>
+            <w:r>
+              <w:rPr>
+                <w:rFonts w:ascii="Cambria" w:hAnsi="Cambria"/>
+              </w:rPr>
+              <w:t>Visualiza una lista con los clientes registrados en la base de datos</w:t>
+            </w:r>
+          </w:p>
+          <w:p>
+            <w:pPr>
+              <w:pStyle w:val="Prrafodelista"/>
+              <w:numPr>
+                <w:ilvl w:val="0"/>
+                <w:numId w:val="5"/>
+              </w:numPr>
+              <w:jc w:val="both"/>
+              <w:cnfStyle w:val="000000100000" w:firstRow="0" w:lastRow="0" w:firstColumn="0" w:lastColumn="0" w:oddVBand="0" w:evenVBand="0" w:oddHBand="1" w:evenHBand="0" w:firstRowFirstColumn="0" w:firstRowLastColumn="0" w:lastRowFirstColumn="0" w:lastRowLastColumn="0"/>
+              <w:rPr>
+                <w:rFonts w:ascii="Cambria" w:hAnsi="Cambria"/>
+              </w:rPr>
+            </w:pPr>
+            <w:r>
+              <w:rPr>
+                <w:rFonts w:ascii="Cambria" w:hAnsi="Cambria"/>
+              </w:rPr>
+              <w:t>Da click sobre el botón para agregar un nuevo usuario o cliente</w:t>
+            </w:r>
+          </w:p>
+          <w:p>
+            <w:pPr>
+              <w:pStyle w:val="Prrafodelista"/>
+              <w:numPr>
+                <w:ilvl w:val="0"/>
+                <w:numId w:val="5"/>
+              </w:numPr>
+              <w:jc w:val="both"/>
+              <w:cnfStyle w:val="000000100000" w:firstRow="0" w:lastRow="0" w:firstColumn="0" w:lastColumn="0" w:oddVBand="0" w:evenVBand="0" w:oddHBand="1" w:evenHBand="0" w:firstRowFirstColumn="0" w:firstRowLastColumn="0" w:lastRowFirstColumn="0" w:lastRowLastColumn="0"/>
+              <w:rPr>
+                <w:rFonts w:ascii="Cambria" w:hAnsi="Cambria"/>
+              </w:rPr>
+            </w:pPr>
+            <w:r>
+              <w:rPr>
+                <w:rFonts w:ascii="Cambria" w:hAnsi="Cambria"/>
+              </w:rPr>
+              <w:t>Se despliega el formulario de registro</w:t>
+            </w:r>
+          </w:p>
+          <w:p>
+            <w:pPr>
+              <w:pStyle w:val="Prrafodelista"/>
+              <w:numPr>
+                <w:ilvl w:val="0"/>
+                <w:numId w:val="5"/>
+              </w:numPr>
+              <w:jc w:val="both"/>
+              <w:cnfStyle w:val="000000100000" w:firstRow="0" w:lastRow="0" w:firstColumn="0" w:lastColumn="0" w:oddVBand="0" w:evenVBand="0" w:oddHBand="1" w:evenHBand="0" w:firstRowFirstColumn="0" w:firstRowLastColumn="0" w:lastRowFirstColumn="0" w:lastRowLastColumn="0"/>
+              <w:rPr>
+                <w:rFonts w:ascii="Cambria" w:hAnsi="Cambria"/>
+              </w:rPr>
+            </w:pPr>
+            <w:r>
+              <w:rPr>
+                <w:rFonts w:ascii="Cambria" w:hAnsi="Cambria"/>
+              </w:rPr>
+              <w:t xml:space="preserve">Introduce los </w:t>
+            </w:r>
+            <w:r>
+              <w:rPr>
+                <w:rFonts w:ascii="Cambria" w:hAnsi="Cambria"/>
+              </w:rPr>
+              <w:t>datos</w:t>
+            </w:r>
+            <w:r>
+              <w:rPr>
+                <w:rFonts w:ascii="Cambria" w:hAnsi="Cambria"/>
+              </w:rPr>
+              <w:t xml:space="preserve"> en los respectivos campos</w:t>
+            </w:r>
+          </w:p>
+          <w:p>
+            <w:pPr>
+              <w:pStyle w:val="Prrafodelista"/>
+              <w:numPr>
+                <w:ilvl w:val="0"/>
+                <w:numId w:val="5"/>
+              </w:numPr>
+              <w:jc w:val="both"/>
+              <w:cnfStyle w:val="000000100000" w:firstRow="0" w:lastRow="0" w:firstColumn="0" w:lastColumn="0" w:oddVBand="0" w:evenVBand="0" w:oddHBand="1" w:evenHBand="0" w:firstRowFirstColumn="0" w:firstRowLastColumn="0" w:lastRowFirstColumn="0" w:lastRowLastColumn="0"/>
+              <w:rPr>
+                <w:rFonts w:ascii="Cambria" w:hAnsi="Cambria"/>
+              </w:rPr>
+            </w:pPr>
+            <w:r>
+              <w:rPr>
+                <w:rFonts w:ascii="Cambria" w:hAnsi="Cambria"/>
+              </w:rPr>
+              <w:t>Hace click sobre aceptar</w:t>
+            </w:r>
+          </w:p>
+        </w:tc>
+      </w:tr>
+      <w:tr>
+        <w:tc>
+          <w:tcPr>
+            <w:cnfStyle w:val="001000000000" w:firstRow="0" w:lastRow="0" w:firstColumn="1" w:lastColumn="0" w:oddVBand="0" w:evenVBand="0" w:oddHBand="0" w:evenHBand="0" w:firstRowFirstColumn="0" w:firstRowLastColumn="0" w:lastRowFirstColumn="0" w:lastRowLastColumn="0"/>
+            <w:tcW w:w="2547" w:type="dxa"/>
+          </w:tcPr>
+          <w:p>
+            <w:pPr>
+              <w:rPr>
+                <w:rFonts w:ascii="Cambria" w:hAnsi="Cambria"/>
+                <w:b w:val="0"/>
+                <w:bCs w:val="0"/>
+              </w:rPr>
+            </w:pPr>
+            <w:r>
+              <w:rPr>
+                <w:rFonts w:ascii="Cambria" w:hAnsi="Cambria"/>
+              </w:rPr>
+              <w:t>Postcondición</w:t>
+            </w:r>
+          </w:p>
+          <w:p>
+            <w:pPr>
+              <w:rPr>
+                <w:rFonts w:ascii="Cambria" w:hAnsi="Cambria"/>
+              </w:rPr>
+            </w:pPr>
+          </w:p>
+        </w:tc>
+        <w:tc>
+          <w:tcPr>
+            <w:tcW w:w="7523" w:type="dxa"/>
+          </w:tcPr>
+          <w:p>
+            <w:pPr>
+              <w:jc w:val="both"/>
+              <w:cnfStyle w:val="000000000000" w:firstRow="0" w:lastRow="0" w:firstColumn="0" w:lastColumn="0" w:oddVBand="0" w:evenVBand="0" w:oddHBand="0" w:evenHBand="0" w:firstRowFirstColumn="0" w:firstRowLastColumn="0" w:lastRowFirstColumn="0" w:lastRowLastColumn="0"/>
+              <w:rPr>
+                <w:rFonts w:ascii="Cambria" w:hAnsi="Cambria"/>
+              </w:rPr>
+            </w:pPr>
+            <w:r>
+              <w:rPr>
+                <w:rFonts w:ascii="Cambria" w:hAnsi="Cambria"/>
+              </w:rPr>
+              <w:t>El nuevo usuario queda registrado y cuenta con nombre de usuario y contraseña para poder iniciar sesión, entrar al sitio, ver la mercancía y comprar</w:t>
+            </w:r>
+          </w:p>
+        </w:tc>
+      </w:tr>
+    </w:tbl>
+    <w:p>
+      <w:pPr>
+        <w:jc w:val="both"/>
+        <w:rPr>
+          <w:rFonts w:ascii="Cambria" w:hAnsi="Cambria"/>
+        </w:rPr>
+      </w:pPr>
+    </w:p>
+    <w:p>
+      <w:pPr>
+        <w:jc w:val="both"/>
+        <w:rPr>
+          <w:rFonts w:ascii="Cambria" w:hAnsi="Cambria"/>
+        </w:rPr>
+      </w:pPr>
+    </w:p>
+    <w:p>
+      <w:pPr>
+        <w:jc w:val="both"/>
+        <w:rPr>
+          <w:rFonts w:ascii="Cambria" w:hAnsi="Cambria"/>
+        </w:rPr>
+      </w:pPr>
+    </w:p>
+    <w:p>
+      <w:pPr>
+        <w:jc w:val="both"/>
+        <w:rPr>
+          <w:rFonts w:ascii="Cambria" w:hAnsi="Cambria"/>
+        </w:rPr>
+      </w:pPr>
+    </w:p>
+    <w:p>
+      <w:pPr>
+        <w:jc w:val="both"/>
+        <w:rPr>
+          <w:rFonts w:ascii="Cambria" w:hAnsi="Cambria"/>
+        </w:rPr>
+      </w:pPr>
+    </w:p>
+    <w:p>
+      <w:pPr>
+        <w:jc w:val="both"/>
+        <w:rPr>
+          <w:rFonts w:ascii="Cambria" w:hAnsi="Cambria"/>
+        </w:rPr>
+      </w:pPr>
+    </w:p>
     <w:p>
       <w:pPr>
         <w:jc w:val="both"/>
@@ -4759,7 +4830,6 @@
           <w:szCs w:val="28"/>
           <w:lang w:val="es-ES" w:eastAsia="es-MX"/>
         </w:rPr>
-        <w:lastRenderedPageBreak/>
         <w:t>Histórico de GitHub</w:t>
       </w:r>
       <w:r>
@@ -4792,6 +4862,7 @@
         <w:rPr>
           <w:noProof/>
         </w:rPr>
+        <w:lastRenderedPageBreak/>
         <w:drawing>
           <wp:inline distT="0" distB="0" distL="0" distR="0" wp14:anchorId="54EBFCD3" wp14:editId="66755596">
             <wp:extent cx="6496050" cy="3997569"/>
@@ -4923,7 +4994,7 @@
         <w:sz w:val="22"/>
         <w:lang w:val="es-ES"/>
       </w:rPr>
-      <w:t>sábado, 6 de junio de 2020</w:t>
+      <w:t>lunes, 8 de junio de 2020</w:t>
     </w:r>
     <w:r>
       <w:rPr>

</xml_diff>